<commit_message>
buy_ticket function was created in sql
</commit_message>
<xml_diff>
--- a/description_of_db_project.docx
+++ b/description_of_db_project.docx
@@ -231,31 +231,7 @@
           <w:sz w:val="24"/>
           <w:szCs w:val="24"/>
         </w:rPr>
-        <w:t xml:space="preserve">Регистрация нового пользователя </w:t>
-      </w:r>
-      <w:r>
-        <w:rPr>
-          <w:b/>
-          <w:sz w:val="24"/>
-          <w:szCs w:val="24"/>
-        </w:rPr>
-        <w:t>(</w:t>
-      </w:r>
-      <w:r>
-        <w:rPr>
-          <w:b/>
-          <w:sz w:val="24"/>
-          <w:szCs w:val="24"/>
-        </w:rPr>
-        <w:t>Подтверждение регистрации нового пользователя</w:t>
-      </w:r>
-      <w:r>
-        <w:rPr>
-          <w:b/>
-          <w:sz w:val="24"/>
-          <w:szCs w:val="24"/>
-        </w:rPr>
-        <w:t>)</w:t>
+        <w:t>Регистрация нового пользователя (Подтверждение регистрации нового пользователя)</w:t>
       </w:r>
     </w:p>
     <w:p>
@@ -314,7 +290,7 @@
           <w:sz w:val="24"/>
           <w:szCs w:val="24"/>
         </w:rPr>
-        <w:t>Просмотр рейсов на выбранное направление</w:t>
+        <w:t>Просмотр дат рейсов с выбранным направлением</w:t>
       </w:r>
     </w:p>
     <w:p>
@@ -336,7 +312,7 @@
           <w:sz w:val="24"/>
           <w:szCs w:val="24"/>
         </w:rPr>
-        <w:t>Просмотр дат рейсов с выбранным направлением</w:t>
+        <w:t>Просмотр рейсов на выбранное направление с фильтром по авиакомпаниям</w:t>
       </w:r>
     </w:p>
     <w:p>
@@ -358,20 +334,17 @@
           <w:sz w:val="24"/>
           <w:szCs w:val="24"/>
         </w:rPr>
-        <w:t>Просмотр рейсов на выбранное направление с фильтром по авиакомпаниям</w:t>
-      </w:r>
-    </w:p>
-    <w:p>
-      <w:pPr>
-        <w:pStyle w:val="ListParagraph"/>
-        <w:numPr>
-          <w:ilvl w:val="0"/>
-          <w:numId w:val="1"/>
-        </w:numPr>
-        <w:rPr>
-          <w:sz w:val="24"/>
-          <w:szCs w:val="24"/>
-        </w:rPr>
+        <w:t>Просмотр наличия свободных мест в самолете</w:t>
+      </w:r>
+    </w:p>
+    <w:p>
+      <w:pPr>
+        <w:pStyle w:val="ListParagraph"/>
+        <w:numPr>
+          <w:ilvl w:val="0"/>
+          <w:numId w:val="1"/>
+        </w:numPr>
+        <w:rPr/>
       </w:pPr>
       <w:r>
         <w:rPr>
@@ -380,7 +353,7 @@
           <w:sz w:val="24"/>
           <w:szCs w:val="24"/>
         </w:rPr>
-        <w:t>Просмотр наличия свободных мест в самолете</w:t>
+        <w:t>Просмотр наличия свободных мест в самолете с фильтром по тарифу</w:t>
       </w:r>
     </w:p>
     <w:p>
@@ -399,20 +372,17 @@
           <w:sz w:val="24"/>
           <w:szCs w:val="24"/>
         </w:rPr>
-        <w:t>Просмотр наличия свободных мест в самолете с фильтром по тарифу</w:t>
-      </w:r>
-    </w:p>
-    <w:p>
-      <w:pPr>
-        <w:pStyle w:val="ListParagraph"/>
-        <w:numPr>
-          <w:ilvl w:val="0"/>
-          <w:numId w:val="1"/>
-        </w:numPr>
-        <w:rPr>
-          <w:sz w:val="24"/>
-          <w:szCs w:val="24"/>
-        </w:rPr>
+        <w:t>просмотр рейсов с фильтром по цене за место</w:t>
+      </w:r>
+    </w:p>
+    <w:p>
+      <w:pPr>
+        <w:pStyle w:val="ListParagraph"/>
+        <w:numPr>
+          <w:ilvl w:val="0"/>
+          <w:numId w:val="1"/>
+        </w:numPr>
+        <w:rPr/>
       </w:pPr>
       <w:r>
         <w:rPr>
@@ -421,74 +391,16 @@
           <w:sz w:val="24"/>
           <w:szCs w:val="24"/>
         </w:rPr>
-        <w:t>Выбор параметров тарифа для данного пассажира</w:t>
-      </w:r>
-    </w:p>
-    <w:p>
-      <w:pPr>
-        <w:pStyle w:val="ListParagraph"/>
-        <w:numPr>
-          <w:ilvl w:val="0"/>
-          <w:numId w:val="1"/>
-        </w:numPr>
-        <w:rPr/>
-      </w:pPr>
-      <w:r>
-        <w:rPr>
-          <w:b w:val="false"/>
-          <w:bCs w:val="false"/>
-          <w:sz w:val="24"/>
-          <w:szCs w:val="24"/>
-        </w:rPr>
-        <w:t>просмотр рейсов с фильтром по базовой цене за место</w:t>
-      </w:r>
-    </w:p>
-    <w:p>
-      <w:pPr>
-        <w:pStyle w:val="ListParagraph"/>
-        <w:numPr>
-          <w:ilvl w:val="0"/>
-          <w:numId w:val="1"/>
-        </w:numPr>
-        <w:rPr/>
-      </w:pPr>
-      <w:r>
-        <w:rPr>
-          <w:b w:val="false"/>
-          <w:bCs w:val="false"/>
-          <w:sz w:val="24"/>
-          <w:szCs w:val="24"/>
-        </w:rPr>
-        <w:t>просмотр информации по купленному билету: даты, сообщение(откуда, куда), стоимость и т.д</w:t>
-      </w:r>
-    </w:p>
-    <w:p>
-      <w:pPr>
-        <w:pStyle w:val="ListParagraph"/>
-        <w:numPr>
-          <w:ilvl w:val="0"/>
-          <w:numId w:val="1"/>
-        </w:numPr>
-        <w:rPr/>
-      </w:pPr>
-      <w:r>
-        <w:rPr>
-          <w:b w:val="false"/>
-          <w:bCs w:val="false"/>
-          <w:sz w:val="24"/>
-          <w:szCs w:val="24"/>
-        </w:rPr>
-        <w:t>Возможность сдать билет</w:t>
-      </w:r>
-    </w:p>
-    <w:p>
-      <w:pPr>
-        <w:pStyle w:val="ListParagraph"/>
-        <w:numPr>
-          <w:ilvl w:val="0"/>
-          <w:numId w:val="0"/>
-        </w:numPr>
-        <w:ind w:left="1440" w:hanging="0"/>
+        <w:t>возможность вывести самый дешевый рейс (цена за билет)</w:t>
+      </w:r>
+    </w:p>
+    <w:p>
+      <w:pPr>
+        <w:pStyle w:val="ListParagraph"/>
+        <w:numPr>
+          <w:ilvl w:val="0"/>
+          <w:numId w:val="1"/>
+        </w:numPr>
         <w:rPr>
           <w:b/>
           <w:b/>
@@ -502,6 +414,241 @@
           <w:sz w:val="24"/>
           <w:szCs w:val="24"/>
         </w:rPr>
+        <w:t>приобретение балета пассажиром</w:t>
+      </w:r>
+    </w:p>
+    <w:p>
+      <w:pPr>
+        <w:pStyle w:val="ListParagraph"/>
+        <w:numPr>
+          <w:ilvl w:val="0"/>
+          <w:numId w:val="1"/>
+        </w:numPr>
+        <w:rPr/>
+      </w:pPr>
+      <w:r>
+        <w:rPr>
+          <w:b w:val="false"/>
+          <w:bCs w:val="false"/>
+          <w:sz w:val="24"/>
+          <w:szCs w:val="24"/>
+        </w:rPr>
+        <w:t>просмотр информации по купленному билету: даты, сообщение(откуда, куда), стоимость и т.д</w:t>
+      </w:r>
+    </w:p>
+    <w:p>
+      <w:pPr>
+        <w:pStyle w:val="ListParagraph"/>
+        <w:numPr>
+          <w:ilvl w:val="0"/>
+          <w:numId w:val="1"/>
+        </w:numPr>
+        <w:rPr/>
+      </w:pPr>
+      <w:r>
+        <w:rPr>
+          <w:sz w:val="24"/>
+          <w:szCs w:val="24"/>
+        </w:rPr>
+        <w:t>Просмотр купленных билетов:</w:t>
+      </w:r>
+    </w:p>
+    <w:p>
+      <w:pPr>
+        <w:pStyle w:val="ListParagraph"/>
+        <w:numPr>
+          <w:ilvl w:val="1"/>
+          <w:numId w:val="1"/>
+        </w:numPr>
+        <w:rPr/>
+      </w:pPr>
+      <w:r>
+        <w:rPr>
+          <w:sz w:val="24"/>
+          <w:szCs w:val="24"/>
+        </w:rPr>
+        <w:t>номер места в салоне</w:t>
+      </w:r>
+    </w:p>
+    <w:p>
+      <w:pPr>
+        <w:pStyle w:val="ListParagraph"/>
+        <w:numPr>
+          <w:ilvl w:val="1"/>
+          <w:numId w:val="1"/>
+        </w:numPr>
+        <w:rPr/>
+      </w:pPr>
+      <w:r>
+        <w:rPr>
+          <w:sz w:val="24"/>
+          <w:szCs w:val="24"/>
+        </w:rPr>
+        <w:t>проверка наличия услуги перевозки крупного багажа</w:t>
+      </w:r>
+    </w:p>
+    <w:p>
+      <w:pPr>
+        <w:pStyle w:val="ListParagraph"/>
+        <w:numPr>
+          <w:ilvl w:val="1"/>
+          <w:numId w:val="1"/>
+        </w:numPr>
+        <w:rPr/>
+      </w:pPr>
+      <w:r>
+        <w:rPr>
+          <w:sz w:val="24"/>
+          <w:szCs w:val="24"/>
+        </w:rPr>
+        <w:t>проверка наличия услуги питания во время полета</w:t>
+      </w:r>
+    </w:p>
+    <w:p>
+      <w:pPr>
+        <w:pStyle w:val="ListParagraph"/>
+        <w:numPr>
+          <w:ilvl w:val="1"/>
+          <w:numId w:val="1"/>
+        </w:numPr>
+        <w:rPr/>
+      </w:pPr>
+      <w:r>
+        <w:rPr>
+          <w:b w:val="false"/>
+          <w:bCs w:val="false"/>
+          <w:sz w:val="24"/>
+          <w:szCs w:val="24"/>
+        </w:rPr>
+        <w:t>Просмотр цены за выбранное место с выбранными параметрами тарифа</w:t>
+      </w:r>
+    </w:p>
+    <w:p>
+      <w:pPr>
+        <w:pStyle w:val="ListParagraph"/>
+        <w:numPr>
+          <w:ilvl w:val="1"/>
+          <w:numId w:val="1"/>
+        </w:numPr>
+        <w:rPr/>
+      </w:pPr>
+      <w:r>
+        <w:rPr>
+          <w:b w:val="false"/>
+          <w:bCs w:val="false"/>
+          <w:sz w:val="24"/>
+          <w:szCs w:val="24"/>
+        </w:rPr>
+        <w:t>просмотр класса забронированного места в салоне</w:t>
+      </w:r>
+    </w:p>
+    <w:p>
+      <w:pPr>
+        <w:pStyle w:val="ListParagraph"/>
+        <w:numPr>
+          <w:ilvl w:val="1"/>
+          <w:numId w:val="1"/>
+        </w:numPr>
+        <w:spacing w:before="0" w:after="160"/>
+        <w:contextualSpacing/>
+        <w:rPr/>
+      </w:pPr>
+      <w:r>
+        <w:rPr>
+          <w:sz w:val="24"/>
+          <w:szCs w:val="24"/>
+        </w:rPr>
+        <w:t>просмотр даты вылета в билете</w:t>
+      </w:r>
+    </w:p>
+    <w:p>
+      <w:pPr>
+        <w:pStyle w:val="ListParagraph"/>
+        <w:numPr>
+          <w:ilvl w:val="0"/>
+          <w:numId w:val="1"/>
+        </w:numPr>
+        <w:spacing w:before="0" w:after="160"/>
+        <w:contextualSpacing/>
+        <w:rPr/>
+      </w:pPr>
+      <w:r>
+        <w:rPr>
+          <w:b w:val="false"/>
+          <w:bCs w:val="false"/>
+          <w:sz w:val="24"/>
+          <w:szCs w:val="24"/>
+        </w:rPr>
+        <w:t>сдать билет (действие доступно владельцу билета)</w:t>
+      </w:r>
+    </w:p>
+    <w:p>
+      <w:pPr>
+        <w:pStyle w:val="ListParagraph"/>
+        <w:numPr>
+          <w:ilvl w:val="0"/>
+          <w:numId w:val="0"/>
+        </w:numPr>
+        <w:ind w:left="1440" w:hanging="0"/>
+        <w:rPr>
+          <w:b w:val="false"/>
+          <w:b w:val="false"/>
+          <w:bCs w:val="false"/>
+          <w:sz w:val="24"/>
+          <w:szCs w:val="24"/>
+        </w:rPr>
+      </w:pPr>
+      <w:r>
+        <w:rPr>
+          <w:b w:val="false"/>
+          <w:bCs w:val="false"/>
+          <w:sz w:val="24"/>
+          <w:szCs w:val="24"/>
+        </w:rPr>
+      </w:r>
+    </w:p>
+    <w:p>
+      <w:pPr>
+        <w:pStyle w:val="ListParagraph"/>
+        <w:numPr>
+          <w:ilvl w:val="0"/>
+          <w:numId w:val="0"/>
+        </w:numPr>
+        <w:ind w:left="1440" w:hanging="0"/>
+        <w:rPr>
+          <w:b w:val="false"/>
+          <w:b w:val="false"/>
+          <w:bCs w:val="false"/>
+          <w:sz w:val="24"/>
+          <w:szCs w:val="24"/>
+        </w:rPr>
+      </w:pPr>
+      <w:r>
+        <w:rPr>
+          <w:b w:val="false"/>
+          <w:bCs w:val="false"/>
+          <w:sz w:val="24"/>
+          <w:szCs w:val="24"/>
+        </w:rPr>
+      </w:r>
+    </w:p>
+    <w:p>
+      <w:pPr>
+        <w:pStyle w:val="ListParagraph"/>
+        <w:numPr>
+          <w:ilvl w:val="0"/>
+          <w:numId w:val="0"/>
+        </w:numPr>
+        <w:ind w:left="1440" w:hanging="0"/>
+        <w:rPr/>
+      </w:pPr>
+      <w:r>
+        <w:rPr>
+          <w:b/>
+          <w:bCs/>
+          <w:sz w:val="24"/>
+          <w:szCs w:val="24"/>
+        </w:rPr>
         <w:t>Для администраторов:</w:t>
       </w:r>
     </w:p>
@@ -512,6 +659,121 @@
           <w:ilvl w:val="0"/>
           <w:numId w:val="1"/>
         </w:numPr>
+        <w:rPr>
+          <w:b/>
+          <w:b/>
+          <w:bCs/>
+        </w:rPr>
+      </w:pPr>
+      <w:r>
+        <w:rPr>
+          <w:b/>
+          <w:bCs/>
+          <w:sz w:val="24"/>
+          <w:szCs w:val="24"/>
+        </w:rPr>
+        <w:t>добавлять рейсы</w:t>
+      </w:r>
+    </w:p>
+    <w:p>
+      <w:pPr>
+        <w:pStyle w:val="ListParagraph"/>
+        <w:numPr>
+          <w:ilvl w:val="0"/>
+          <w:numId w:val="1"/>
+        </w:numPr>
+        <w:rPr>
+          <w:b/>
+          <w:b/>
+          <w:bCs/>
+        </w:rPr>
+      </w:pPr>
+      <w:r>
+        <w:rPr>
+          <w:b/>
+          <w:bCs/>
+          <w:sz w:val="24"/>
+          <w:szCs w:val="24"/>
+        </w:rPr>
+        <w:t>изменять рейсы (даты вылетов, сообщения)</w:t>
+      </w:r>
+    </w:p>
+    <w:p>
+      <w:pPr>
+        <w:pStyle w:val="ListParagraph"/>
+        <w:numPr>
+          <w:ilvl w:val="0"/>
+          <w:numId w:val="1"/>
+        </w:numPr>
+        <w:rPr>
+          <w:b/>
+          <w:b/>
+          <w:bCs/>
+        </w:rPr>
+      </w:pPr>
+      <w:r>
+        <w:rPr>
+          <w:b/>
+          <w:bCs/>
+          <w:sz w:val="24"/>
+          <w:szCs w:val="24"/>
+        </w:rPr>
+        <w:t>удалять рейсы (удаляются соответственные билеты)</w:t>
+      </w:r>
+    </w:p>
+    <w:p>
+      <w:pPr>
+        <w:pStyle w:val="ListParagraph"/>
+        <w:numPr>
+          <w:ilvl w:val="0"/>
+          <w:numId w:val="1"/>
+        </w:numPr>
+        <w:rPr>
+          <w:b/>
+          <w:b/>
+          <w:bCs/>
+        </w:rPr>
+      </w:pPr>
+      <w:r>
+        <w:rPr>
+          <w:b/>
+          <w:bCs/>
+          <w:sz w:val="24"/>
+          <w:szCs w:val="24"/>
+        </w:rPr>
+        <w:t>привязывать самолеты к другим рейсам</w:t>
+      </w:r>
+    </w:p>
+    <w:p>
+      <w:pPr>
+        <w:pStyle w:val="ListParagraph"/>
+        <w:numPr>
+          <w:ilvl w:val="0"/>
+          <w:numId w:val="1"/>
+        </w:numPr>
+        <w:rPr>
+          <w:b/>
+          <w:b/>
+          <w:bCs/>
+        </w:rPr>
+      </w:pPr>
+      <w:r>
+        <w:rPr>
+          <w:b/>
+          <w:bCs/>
+          <w:sz w:val="24"/>
+          <w:szCs w:val="24"/>
+        </w:rPr>
+        <w:t>добавлять самолеты</w:t>
+      </w:r>
+    </w:p>
+    <w:p>
+      <w:pPr>
+        <w:pStyle w:val="ListParagraph"/>
+        <w:numPr>
+          <w:ilvl w:val="0"/>
+          <w:numId w:val="1"/>
+        </w:numPr>
         <w:rPr/>
       </w:pPr>
       <w:r>
@@ -519,7 +781,7 @@
           <w:sz w:val="24"/>
           <w:szCs w:val="24"/>
         </w:rPr>
-        <w:t>добавлять рейсы</w:t>
+        <w:t>удалять самолеты (удаляются места, а вместе с ними и билеты)</w:t>
       </w:r>
     </w:p>
     <w:p>
@@ -536,7 +798,7 @@
           <w:sz w:val="24"/>
           <w:szCs w:val="24"/>
         </w:rPr>
-        <w:t>удалять рейсы (удаляются соответственные билеты)</w:t>
+        <w:t>определять места занятыми или свободными (с последующим резервом или сдачей билетов для определенного лица)</w:t>
       </w:r>
     </w:p>
     <w:p>
@@ -553,86 +815,7 @@
           <w:sz w:val="24"/>
           <w:szCs w:val="24"/>
         </w:rPr>
-        <w:t>добавлять</w:t>
-      </w:r>
-      <w:r>
-        <w:rPr>
-          <w:sz w:val="24"/>
-          <w:szCs w:val="24"/>
-        </w:rPr>
-        <w:t xml:space="preserve"> </w:t>
-      </w:r>
-      <w:r>
-        <w:rPr>
-          <w:sz w:val="24"/>
-          <w:szCs w:val="24"/>
-        </w:rPr>
-        <w:t>самолеты</w:t>
-      </w:r>
-    </w:p>
-    <w:p>
-      <w:pPr>
-        <w:pStyle w:val="ListParagraph"/>
-        <w:numPr>
-          <w:ilvl w:val="0"/>
-          <w:numId w:val="1"/>
-        </w:numPr>
-        <w:rPr/>
-      </w:pPr>
-      <w:r>
-        <w:rPr>
-          <w:sz w:val="24"/>
-          <w:szCs w:val="24"/>
-        </w:rPr>
-        <w:t>удалять самолеты (удаляются места, а вместе с ними и билеты)</w:t>
-      </w:r>
-    </w:p>
-    <w:p>
-      <w:pPr>
-        <w:pStyle w:val="ListParagraph"/>
-        <w:numPr>
-          <w:ilvl w:val="0"/>
-          <w:numId w:val="1"/>
-        </w:numPr>
-        <w:rPr/>
-      </w:pPr>
-      <w:r>
-        <w:rPr>
-          <w:sz w:val="24"/>
-          <w:szCs w:val="24"/>
-        </w:rPr>
-        <w:t xml:space="preserve">определять места занятыми или свободными </w:t>
-      </w:r>
-      <w:r>
-        <w:rPr>
-          <w:sz w:val="24"/>
-          <w:szCs w:val="24"/>
-        </w:rPr>
-        <w:t>(с последующим резервом или сдачей билетов для определенного лица)</w:t>
-      </w:r>
-    </w:p>
-    <w:p>
-      <w:pPr>
-        <w:pStyle w:val="ListParagraph"/>
-        <w:numPr>
-          <w:ilvl w:val="0"/>
-          <w:numId w:val="1"/>
-        </w:numPr>
-        <w:rPr/>
-      </w:pPr>
-      <w:r>
-        <w:rPr>
-          <w:sz w:val="24"/>
-          <w:szCs w:val="24"/>
-        </w:rPr>
-        <w:t xml:space="preserve">создавать новые тарифы / </w:t>
-      </w:r>
-      <w:r>
-        <w:rPr>
-          <w:sz w:val="24"/>
-          <w:szCs w:val="24"/>
-        </w:rPr>
-        <w:t>удалять старые</w:t>
+        <w:t>создавать новые тарифы / удалять старые</w:t>
       </w:r>
     </w:p>
     <w:p>
@@ -881,219 +1064,13 @@
           <w:ilvl w:val="0"/>
           <w:numId w:val="0"/>
         </w:numPr>
+        <w:spacing w:before="0" w:after="160"/>
         <w:ind w:left="1440" w:hanging="0"/>
-        <w:rPr>
-          <w:sz w:val="24"/>
-          <w:szCs w:val="24"/>
-        </w:rPr>
-      </w:pPr>
-      <w:r>
-        <w:rPr>
-          <w:b/>
-          <w:bCs/>
-          <w:sz w:val="24"/>
-          <w:szCs w:val="24"/>
-        </w:rPr>
-        <w:t>Возможности профиля пассажира</w:t>
-      </w:r>
-    </w:p>
-    <w:p>
-      <w:pPr>
-        <w:pStyle w:val="ListParagraph"/>
-        <w:numPr>
-          <w:ilvl w:val="0"/>
-          <w:numId w:val="1"/>
-        </w:numPr>
-        <w:rPr>
-          <w:sz w:val="24"/>
-          <w:szCs w:val="24"/>
-        </w:rPr>
-      </w:pPr>
-      <w:r>
-        <w:rPr>
-          <w:sz w:val="24"/>
-          <w:szCs w:val="24"/>
-        </w:rPr>
-        <w:t>Просмотр купленных билетов:</w:t>
-      </w:r>
-    </w:p>
-    <w:p>
-      <w:pPr>
-        <w:pStyle w:val="ListParagraph"/>
-        <w:numPr>
-          <w:ilvl w:val="0"/>
-          <w:numId w:val="1"/>
-        </w:numPr>
-        <w:rPr>
-          <w:sz w:val="24"/>
-          <w:szCs w:val="24"/>
-        </w:rPr>
-      </w:pPr>
-      <w:r>
-        <w:rPr>
-          <w:sz w:val="24"/>
-          <w:szCs w:val="24"/>
-        </w:rPr>
-        <w:t>название авиакомпании (перевозчика) на данном рейсе</w:t>
-      </w:r>
-    </w:p>
-    <w:p>
-      <w:pPr>
-        <w:pStyle w:val="ListParagraph"/>
-        <w:numPr>
-          <w:ilvl w:val="0"/>
-          <w:numId w:val="1"/>
-        </w:numPr>
-        <w:rPr>
-          <w:sz w:val="24"/>
-          <w:szCs w:val="24"/>
-        </w:rPr>
-      </w:pPr>
-      <w:r>
-        <w:rPr>
-          <w:sz w:val="24"/>
-          <w:szCs w:val="24"/>
-        </w:rPr>
-        <w:t>номер места в салоне</w:t>
-      </w:r>
-    </w:p>
-    <w:p>
-      <w:pPr>
-        <w:pStyle w:val="ListParagraph"/>
-        <w:numPr>
-          <w:ilvl w:val="0"/>
-          <w:numId w:val="1"/>
-        </w:numPr>
-        <w:rPr>
-          <w:sz w:val="24"/>
-          <w:szCs w:val="24"/>
-        </w:rPr>
-      </w:pPr>
-      <w:r>
-        <w:rPr>
-          <w:sz w:val="24"/>
-          <w:szCs w:val="24"/>
-        </w:rPr>
-        <w:t>проверка наличия услуги перевозки ручной клади</w:t>
-      </w:r>
-    </w:p>
-    <w:p>
-      <w:pPr>
-        <w:pStyle w:val="ListParagraph"/>
-        <w:numPr>
-          <w:ilvl w:val="0"/>
-          <w:numId w:val="1"/>
-        </w:numPr>
-        <w:rPr/>
-      </w:pPr>
-      <w:r>
-        <w:rPr>
-          <w:sz w:val="24"/>
-          <w:szCs w:val="24"/>
-        </w:rPr>
-        <w:t>проверка наличия услуги перевозки крупного багажа</w:t>
-      </w:r>
-    </w:p>
-    <w:p>
-      <w:pPr>
-        <w:pStyle w:val="ListParagraph"/>
-        <w:numPr>
-          <w:ilvl w:val="0"/>
-          <w:numId w:val="1"/>
-        </w:numPr>
-        <w:rPr>
-          <w:sz w:val="24"/>
-          <w:szCs w:val="24"/>
-        </w:rPr>
-      </w:pPr>
-      <w:r>
-        <w:rPr>
-          <w:sz w:val="24"/>
-          <w:szCs w:val="24"/>
-        </w:rPr>
-        <w:t>проверка наличия услуги питания во время полета</w:t>
-      </w:r>
-    </w:p>
-    <w:p>
-      <w:pPr>
-        <w:pStyle w:val="ListParagraph"/>
-        <w:numPr>
-          <w:ilvl w:val="0"/>
-          <w:numId w:val="1"/>
-        </w:numPr>
-        <w:rPr>
-          <w:sz w:val="24"/>
-          <w:szCs w:val="24"/>
-        </w:rPr>
-      </w:pPr>
-      <w:r>
-        <w:rPr>
-          <w:b w:val="false"/>
-          <w:bCs w:val="false"/>
-          <w:sz w:val="24"/>
-          <w:szCs w:val="24"/>
-        </w:rPr>
-        <w:t>Просмотр цены за выбранное место с выбранными параметрами тарифа</w:t>
-      </w:r>
-    </w:p>
-    <w:p>
-      <w:pPr>
-        <w:pStyle w:val="ListParagraph"/>
-        <w:numPr>
-          <w:ilvl w:val="0"/>
-          <w:numId w:val="1"/>
-        </w:numPr>
-        <w:rPr>
-          <w:sz w:val="24"/>
-          <w:szCs w:val="24"/>
-        </w:rPr>
-      </w:pPr>
-      <w:r>
-        <w:rPr>
-          <w:b w:val="false"/>
-          <w:bCs w:val="false"/>
-          <w:sz w:val="24"/>
-          <w:szCs w:val="24"/>
-        </w:rPr>
-        <w:t>просмотр класса забронированного места в салоне</w:t>
-      </w:r>
-    </w:p>
-    <w:p>
-      <w:pPr>
-        <w:pStyle w:val="ListParagraph"/>
-        <w:numPr>
-          <w:ilvl w:val="0"/>
-          <w:numId w:val="1"/>
-        </w:numPr>
-        <w:spacing w:before="0" w:after="160"/>
         <w:contextualSpacing/>
         <w:rPr/>
       </w:pPr>
       <w:r>
-        <w:rPr>
-          <w:sz w:val="24"/>
-          <w:szCs w:val="24"/>
-        </w:rPr>
-        <w:t>просмотр даты вылета в билете</w:t>
-      </w:r>
-    </w:p>
-    <w:p>
-      <w:pPr>
-        <w:pStyle w:val="ListParagraph"/>
-        <w:numPr>
-          <w:ilvl w:val="0"/>
-          <w:numId w:val="1"/>
-        </w:numPr>
-        <w:spacing w:before="0" w:after="160"/>
-        <w:contextualSpacing/>
         <w:rPr/>
-      </w:pPr>
-      <w:r>
-        <w:rPr>
-          <w:sz w:val="24"/>
-          <w:szCs w:val="24"/>
-        </w:rPr>
-        <w:t>сдать билет (действие доступно владельцу билета)</w:t>
       </w:r>
     </w:p>
     <w:sectPr>
@@ -2197,6 +2174,270 @@
       <w:rFonts w:cs="Wingdings"/>
     </w:rPr>
   </w:style>
+  <w:style w:type="character" w:styleId="ListLabel59">
+    <w:name w:val="ListLabel 59"/>
+    <w:qFormat/>
+    <w:rPr>
+      <w:rFonts w:cs=""/>
+      <w:b/>
+      <w:sz w:val="24"/>
+    </w:rPr>
+  </w:style>
+  <w:style w:type="character" w:styleId="ListLabel60">
+    <w:name w:val="ListLabel 60"/>
+    <w:qFormat/>
+    <w:rPr>
+      <w:rFonts w:cs="Courier New"/>
+      <w:b/>
+    </w:rPr>
+  </w:style>
+  <w:style w:type="character" w:styleId="ListLabel61">
+    <w:name w:val="ListLabel 61"/>
+    <w:qFormat/>
+    <w:rPr>
+      <w:rFonts w:cs="Wingdings"/>
+    </w:rPr>
+  </w:style>
+  <w:style w:type="character" w:styleId="ListLabel62">
+    <w:name w:val="ListLabel 62"/>
+    <w:qFormat/>
+    <w:rPr>
+      <w:rFonts w:cs="Symbol"/>
+    </w:rPr>
+  </w:style>
+  <w:style w:type="character" w:styleId="ListLabel63">
+    <w:name w:val="ListLabel 63"/>
+    <w:qFormat/>
+    <w:rPr>
+      <w:rFonts w:cs="Courier New"/>
+    </w:rPr>
+  </w:style>
+  <w:style w:type="character" w:styleId="ListLabel64">
+    <w:name w:val="ListLabel 64"/>
+    <w:qFormat/>
+    <w:rPr>
+      <w:rFonts w:cs="Wingdings"/>
+    </w:rPr>
+  </w:style>
+  <w:style w:type="character" w:styleId="ListLabel65">
+    <w:name w:val="ListLabel 65"/>
+    <w:qFormat/>
+    <w:rPr>
+      <w:rFonts w:cs="Symbol"/>
+    </w:rPr>
+  </w:style>
+  <w:style w:type="character" w:styleId="ListLabel66">
+    <w:name w:val="ListLabel 66"/>
+    <w:qFormat/>
+    <w:rPr>
+      <w:rFonts w:cs="Courier New"/>
+    </w:rPr>
+  </w:style>
+  <w:style w:type="character" w:styleId="ListLabel67">
+    <w:name w:val="ListLabel 67"/>
+    <w:qFormat/>
+    <w:rPr>
+      <w:rFonts w:cs="Wingdings"/>
+    </w:rPr>
+  </w:style>
+  <w:style w:type="character" w:styleId="ListLabel68">
+    <w:name w:val="ListLabel 68"/>
+    <w:qFormat/>
+    <w:rPr>
+      <w:rFonts w:cs=""/>
+      <w:b/>
+      <w:sz w:val="24"/>
+    </w:rPr>
+  </w:style>
+  <w:style w:type="character" w:styleId="ListLabel69">
+    <w:name w:val="ListLabel 69"/>
+    <w:qFormat/>
+    <w:rPr>
+      <w:rFonts w:cs="Courier New"/>
+      <w:b/>
+    </w:rPr>
+  </w:style>
+  <w:style w:type="character" w:styleId="ListLabel70">
+    <w:name w:val="ListLabel 70"/>
+    <w:qFormat/>
+    <w:rPr>
+      <w:rFonts w:cs="Wingdings"/>
+    </w:rPr>
+  </w:style>
+  <w:style w:type="character" w:styleId="ListLabel71">
+    <w:name w:val="ListLabel 71"/>
+    <w:qFormat/>
+    <w:rPr>
+      <w:rFonts w:cs="Symbol"/>
+    </w:rPr>
+  </w:style>
+  <w:style w:type="character" w:styleId="ListLabel72">
+    <w:name w:val="ListLabel 72"/>
+    <w:qFormat/>
+    <w:rPr>
+      <w:rFonts w:cs="Courier New"/>
+    </w:rPr>
+  </w:style>
+  <w:style w:type="character" w:styleId="ListLabel73">
+    <w:name w:val="ListLabel 73"/>
+    <w:qFormat/>
+    <w:rPr>
+      <w:rFonts w:cs="Wingdings"/>
+    </w:rPr>
+  </w:style>
+  <w:style w:type="character" w:styleId="ListLabel74">
+    <w:name w:val="ListLabel 74"/>
+    <w:qFormat/>
+    <w:rPr>
+      <w:rFonts w:cs="Symbol"/>
+    </w:rPr>
+  </w:style>
+  <w:style w:type="character" w:styleId="ListLabel75">
+    <w:name w:val="ListLabel 75"/>
+    <w:qFormat/>
+    <w:rPr>
+      <w:rFonts w:cs="Courier New"/>
+    </w:rPr>
+  </w:style>
+  <w:style w:type="character" w:styleId="ListLabel76">
+    <w:name w:val="ListLabel 76"/>
+    <w:qFormat/>
+    <w:rPr>
+      <w:rFonts w:cs="Wingdings"/>
+    </w:rPr>
+  </w:style>
+  <w:style w:type="character" w:styleId="ListLabel77">
+    <w:name w:val="ListLabel 77"/>
+    <w:qFormat/>
+    <w:rPr>
+      <w:rFonts w:cs=""/>
+      <w:b/>
+      <w:sz w:val="24"/>
+    </w:rPr>
+  </w:style>
+  <w:style w:type="character" w:styleId="ListLabel78">
+    <w:name w:val="ListLabel 78"/>
+    <w:qFormat/>
+    <w:rPr>
+      <w:rFonts w:cs="Courier New"/>
+      <w:b/>
+    </w:rPr>
+  </w:style>
+  <w:style w:type="character" w:styleId="ListLabel79">
+    <w:name w:val="ListLabel 79"/>
+    <w:qFormat/>
+    <w:rPr>
+      <w:rFonts w:cs="Wingdings"/>
+    </w:rPr>
+  </w:style>
+  <w:style w:type="character" w:styleId="ListLabel80">
+    <w:name w:val="ListLabel 80"/>
+    <w:qFormat/>
+    <w:rPr>
+      <w:rFonts w:cs="Symbol"/>
+    </w:rPr>
+  </w:style>
+  <w:style w:type="character" w:styleId="ListLabel81">
+    <w:name w:val="ListLabel 81"/>
+    <w:qFormat/>
+    <w:rPr>
+      <w:rFonts w:cs="Courier New"/>
+    </w:rPr>
+  </w:style>
+  <w:style w:type="character" w:styleId="ListLabel82">
+    <w:name w:val="ListLabel 82"/>
+    <w:qFormat/>
+    <w:rPr>
+      <w:rFonts w:cs="Wingdings"/>
+    </w:rPr>
+  </w:style>
+  <w:style w:type="character" w:styleId="ListLabel83">
+    <w:name w:val="ListLabel 83"/>
+    <w:qFormat/>
+    <w:rPr>
+      <w:rFonts w:cs="Symbol"/>
+    </w:rPr>
+  </w:style>
+  <w:style w:type="character" w:styleId="ListLabel84">
+    <w:name w:val="ListLabel 84"/>
+    <w:qFormat/>
+    <w:rPr>
+      <w:rFonts w:cs="Courier New"/>
+    </w:rPr>
+  </w:style>
+  <w:style w:type="character" w:styleId="ListLabel85">
+    <w:name w:val="ListLabel 85"/>
+    <w:qFormat/>
+    <w:rPr>
+      <w:rFonts w:cs="Wingdings"/>
+    </w:rPr>
+  </w:style>
+  <w:style w:type="character" w:styleId="ListLabel86">
+    <w:name w:val="ListLabel 86"/>
+    <w:qFormat/>
+    <w:rPr>
+      <w:rFonts w:cs=""/>
+      <w:b/>
+      <w:sz w:val="24"/>
+    </w:rPr>
+  </w:style>
+  <w:style w:type="character" w:styleId="ListLabel87">
+    <w:name w:val="ListLabel 87"/>
+    <w:qFormat/>
+    <w:rPr>
+      <w:rFonts w:cs="Courier New"/>
+      <w:b/>
+    </w:rPr>
+  </w:style>
+  <w:style w:type="character" w:styleId="ListLabel88">
+    <w:name w:val="ListLabel 88"/>
+    <w:qFormat/>
+    <w:rPr>
+      <w:rFonts w:cs="Wingdings"/>
+    </w:rPr>
+  </w:style>
+  <w:style w:type="character" w:styleId="ListLabel89">
+    <w:name w:val="ListLabel 89"/>
+    <w:qFormat/>
+    <w:rPr>
+      <w:rFonts w:cs="Symbol"/>
+    </w:rPr>
+  </w:style>
+  <w:style w:type="character" w:styleId="ListLabel90">
+    <w:name w:val="ListLabel 90"/>
+    <w:qFormat/>
+    <w:rPr>
+      <w:rFonts w:cs="Courier New"/>
+    </w:rPr>
+  </w:style>
+  <w:style w:type="character" w:styleId="ListLabel91">
+    <w:name w:val="ListLabel 91"/>
+    <w:qFormat/>
+    <w:rPr>
+      <w:rFonts w:cs="Wingdings"/>
+    </w:rPr>
+  </w:style>
+  <w:style w:type="character" w:styleId="ListLabel92">
+    <w:name w:val="ListLabel 92"/>
+    <w:qFormat/>
+    <w:rPr>
+      <w:rFonts w:cs="Symbol"/>
+    </w:rPr>
+  </w:style>
+  <w:style w:type="character" w:styleId="ListLabel93">
+    <w:name w:val="ListLabel 93"/>
+    <w:qFormat/>
+    <w:rPr>
+      <w:rFonts w:cs="Courier New"/>
+    </w:rPr>
+  </w:style>
+  <w:style w:type="character" w:styleId="ListLabel94">
+    <w:name w:val="ListLabel 94"/>
+    <w:qFormat/>
+    <w:rPr>
+      <w:rFonts w:cs="Wingdings"/>
+    </w:rPr>
+  </w:style>
   <w:style w:type="paragraph" w:styleId="Style14">
     <w:name w:val="Заголовок"/>
     <w:basedOn w:val="Normal"/>
@@ -2266,6 +2507,13 @@
       <w:ind w:left="720" w:hanging="0"/>
       <w:contextualSpacing/>
     </w:pPr>
+    <w:rPr/>
+  </w:style>
+  <w:style w:type="paragraph" w:styleId="Style19">
+    <w:name w:val="Текст в заданном формате"/>
+    <w:basedOn w:val="Normal"/>
+    <w:qFormat/>
+    <w:pPr/>
     <w:rPr/>
   </w:style>
   <w:style w:type="numbering" w:styleId="NoList" w:default="1">

</xml_diff>

<commit_message>
file structure added, tab user in admin fixed
</commit_message>
<xml_diff>
--- a/description_of_db_project.docx
+++ b/description_of_db_project.docx
@@ -5,6 +5,7 @@
     <w:p>
       <w:pPr>
         <w:pStyle w:val="Normal"/>
+        <w:spacing w:lineRule="exact" w:line="200"/>
         <w:rPr>
           <w:sz w:val="24"/>
           <w:szCs w:val="24"/>
@@ -14,15 +15,33 @@
         <w:rPr>
           <w:b/>
           <w:bCs/>
+          <w:sz w:val="20"/>
+          <w:szCs w:val="20"/>
+        </w:rPr>
+        <w:t>Бизнес-процесс «Авиабилеты»</w:t>
+      </w:r>
+    </w:p>
+    <w:p>
+      <w:pPr>
+        <w:pStyle w:val="Normal"/>
+        <w:spacing w:lineRule="exact" w:line="200"/>
+        <w:rPr>
           <w:sz w:val="24"/>
           <w:szCs w:val="24"/>
         </w:rPr>
-        <w:t>Бизнес-процесс «Авиабилеты»</w:t>
+      </w:pPr>
+      <w:r>
+        <w:rPr>
+          <w:sz w:val="20"/>
+          <w:szCs w:val="20"/>
+        </w:rPr>
+        <w:t>Авиабилеты - это веб-сервис, предоставляющий пользователям возможность поиска авиабилетов по направлениям, возможность брони мест в самолете на конкретный рейс и самолет.</w:t>
       </w:r>
     </w:p>
     <w:p>
       <w:pPr>
         <w:pStyle w:val="Normal"/>
+        <w:spacing w:lineRule="exact" w:line="200"/>
         <w:rPr>
           <w:sz w:val="24"/>
           <w:szCs w:val="24"/>
@@ -30,15 +49,41 @@
       </w:pPr>
       <w:r>
         <w:rPr>
+          <w:sz w:val="20"/>
+          <w:szCs w:val="20"/>
+        </w:rPr>
+        <w:t>Основные сущности:</w:t>
+      </w:r>
+    </w:p>
+    <w:p>
+      <w:pPr>
+        <w:pStyle w:val="ListParagraph"/>
+        <w:numPr>
+          <w:ilvl w:val="0"/>
+          <w:numId w:val="1"/>
+        </w:numPr>
+        <w:spacing w:lineRule="exact" w:line="200"/>
+        <w:rPr>
           <w:sz w:val="24"/>
           <w:szCs w:val="24"/>
         </w:rPr>
-        <w:t>Авиабилеты - это веб-сервис, предоставляющий пользователям возможность поиска авиабилетов по направлениям, возможность брони мест в самолете на конкретный рейс и самолет.</w:t>
-      </w:r>
-    </w:p>
-    <w:p>
-      <w:pPr>
-        <w:pStyle w:val="Normal"/>
+      </w:pPr>
+      <w:r>
+        <w:rPr>
+          <w:sz w:val="20"/>
+          <w:szCs w:val="20"/>
+        </w:rPr>
+        <w:t>Рейс</w:t>
+      </w:r>
+    </w:p>
+    <w:p>
+      <w:pPr>
+        <w:pStyle w:val="ListParagraph"/>
+        <w:numPr>
+          <w:ilvl w:val="0"/>
+          <w:numId w:val="1"/>
+        </w:numPr>
+        <w:spacing w:lineRule="exact" w:line="200"/>
         <w:rPr>
           <w:sz w:val="24"/>
           <w:szCs w:val="24"/>
@@ -46,19 +91,163 @@
       </w:pPr>
       <w:r>
         <w:rPr>
+          <w:sz w:val="20"/>
+          <w:szCs w:val="20"/>
+        </w:rPr>
+        <w:t>Самолет</w:t>
+      </w:r>
+    </w:p>
+    <w:p>
+      <w:pPr>
+        <w:pStyle w:val="ListParagraph"/>
+        <w:numPr>
+          <w:ilvl w:val="0"/>
+          <w:numId w:val="1"/>
+        </w:numPr>
+        <w:spacing w:lineRule="exact" w:line="200"/>
+        <w:rPr>
+          <w:sz w:val="20"/>
+          <w:szCs w:val="20"/>
+        </w:rPr>
+      </w:pPr>
+      <w:r>
+        <w:rPr>
+          <w:sz w:val="20"/>
+          <w:szCs w:val="20"/>
+        </w:rPr>
+        <w:t>Занятость места</w:t>
+      </w:r>
+    </w:p>
+    <w:p>
+      <w:pPr>
+        <w:pStyle w:val="ListParagraph"/>
+        <w:numPr>
+          <w:ilvl w:val="0"/>
+          <w:numId w:val="1"/>
+        </w:numPr>
+        <w:spacing w:lineRule="exact" w:line="200"/>
+        <w:rPr>
           <w:sz w:val="24"/>
           <w:szCs w:val="24"/>
         </w:rPr>
-        <w:t>Основные сущности:</w:t>
-      </w:r>
-    </w:p>
-    <w:p>
-      <w:pPr>
-        <w:pStyle w:val="ListParagraph"/>
-        <w:numPr>
-          <w:ilvl w:val="0"/>
-          <w:numId w:val="1"/>
-        </w:numPr>
+      </w:pPr>
+      <w:r>
+        <w:rPr>
+          <w:sz w:val="20"/>
+          <w:szCs w:val="20"/>
+        </w:rPr>
+        <w:t>Место в салоне</w:t>
+      </w:r>
+    </w:p>
+    <w:p>
+      <w:pPr>
+        <w:pStyle w:val="ListParagraph"/>
+        <w:numPr>
+          <w:ilvl w:val="0"/>
+          <w:numId w:val="1"/>
+        </w:numPr>
+        <w:spacing w:lineRule="exact" w:line="200"/>
+        <w:rPr>
+          <w:sz w:val="20"/>
+          <w:szCs w:val="20"/>
+        </w:rPr>
+      </w:pPr>
+      <w:r>
+        <w:rPr>
+          <w:sz w:val="20"/>
+          <w:szCs w:val="20"/>
+        </w:rPr>
+        <w:t>Пассажир (пользователь)</w:t>
+      </w:r>
+    </w:p>
+    <w:p>
+      <w:pPr>
+        <w:pStyle w:val="ListParagraph"/>
+        <w:numPr>
+          <w:ilvl w:val="0"/>
+          <w:numId w:val="1"/>
+        </w:numPr>
+        <w:spacing w:lineRule="exact" w:line="200"/>
+        <w:rPr>
+          <w:sz w:val="20"/>
+          <w:szCs w:val="20"/>
+        </w:rPr>
+      </w:pPr>
+      <w:r>
+        <w:rPr>
+          <w:sz w:val="20"/>
+          <w:szCs w:val="20"/>
+        </w:rPr>
+        <w:t>Тариф</w:t>
+      </w:r>
+    </w:p>
+    <w:p>
+      <w:pPr>
+        <w:pStyle w:val="ListParagraph"/>
+        <w:numPr>
+          <w:ilvl w:val="0"/>
+          <w:numId w:val="1"/>
+        </w:numPr>
+        <w:spacing w:lineRule="exact" w:line="200"/>
+        <w:rPr>
+          <w:sz w:val="20"/>
+          <w:szCs w:val="20"/>
+        </w:rPr>
+      </w:pPr>
+      <w:r>
+        <w:rPr>
+          <w:sz w:val="20"/>
+          <w:szCs w:val="20"/>
+        </w:rPr>
+        <w:t>Билеты</w:t>
+      </w:r>
+    </w:p>
+    <w:p>
+      <w:pPr>
+        <w:pStyle w:val="ListParagraph"/>
+        <w:numPr>
+          <w:ilvl w:val="0"/>
+          <w:numId w:val="1"/>
+        </w:numPr>
+        <w:spacing w:lineRule="exact" w:line="200"/>
+        <w:rPr>
+          <w:sz w:val="20"/>
+          <w:szCs w:val="20"/>
+        </w:rPr>
+      </w:pPr>
+      <w:r>
+        <w:rPr>
+          <w:sz w:val="20"/>
+          <w:szCs w:val="20"/>
+        </w:rPr>
+        <w:t>Логи</w:t>
+      </w:r>
+    </w:p>
+    <w:p>
+      <w:pPr>
+        <w:pStyle w:val="ListParagraph"/>
+        <w:numPr>
+          <w:ilvl w:val="0"/>
+          <w:numId w:val="0"/>
+        </w:numPr>
+        <w:spacing w:lineRule="exact" w:line="200"/>
+        <w:ind w:left="1440" w:hanging="0"/>
+        <w:rPr>
+          <w:sz w:val="20"/>
+          <w:szCs w:val="20"/>
+        </w:rPr>
+      </w:pPr>
+      <w:r>
+        <w:rPr>
+          <w:sz w:val="20"/>
+          <w:szCs w:val="20"/>
+        </w:rPr>
+      </w:r>
+    </w:p>
+    <w:p>
+      <w:pPr>
+        <w:pStyle w:val="Normal"/>
+        <w:spacing w:lineRule="exact" w:line="200"/>
         <w:rPr>
           <w:sz w:val="24"/>
           <w:szCs w:val="24"/>
@@ -66,19 +255,112 @@
       </w:pPr>
       <w:r>
         <w:rPr>
+          <w:sz w:val="20"/>
+          <w:szCs w:val="20"/>
+        </w:rPr>
+        <w:t>Действия:</w:t>
+      </w:r>
+    </w:p>
+    <w:p>
+      <w:pPr>
+        <w:pStyle w:val="ListParagraph"/>
+        <w:numPr>
+          <w:ilvl w:val="0"/>
+          <w:numId w:val="1"/>
+        </w:numPr>
+        <w:spacing w:lineRule="exact" w:line="200"/>
+        <w:rPr>
+          <w:sz w:val="20"/>
+          <w:szCs w:val="20"/>
+        </w:rPr>
+      </w:pPr>
+      <w:r>
+        <w:rPr>
+          <w:b/>
+          <w:sz w:val="20"/>
+          <w:szCs w:val="20"/>
+        </w:rPr>
+        <w:t>Регистрация нового пользователя (Подтверждение регистрации нового пользователя)</w:t>
+      </w:r>
+    </w:p>
+    <w:p>
+      <w:pPr>
+        <w:pStyle w:val="ListParagraph"/>
+        <w:numPr>
+          <w:ilvl w:val="0"/>
+          <w:numId w:val="1"/>
+        </w:numPr>
+        <w:spacing w:lineRule="exact" w:line="200"/>
+        <w:rPr>
+          <w:sz w:val="20"/>
+          <w:szCs w:val="20"/>
+        </w:rPr>
+      </w:pPr>
+      <w:r>
+        <w:rPr>
+          <w:b/>
+          <w:sz w:val="20"/>
+          <w:szCs w:val="20"/>
+        </w:rPr>
+        <w:t>Авторизация в качестве пользователя или администратора</w:t>
+      </w:r>
+    </w:p>
+    <w:p>
+      <w:pPr>
+        <w:pStyle w:val="ListParagraph"/>
+        <w:numPr>
+          <w:ilvl w:val="0"/>
+          <w:numId w:val="0"/>
+        </w:numPr>
+        <w:spacing w:lineRule="exact" w:line="200"/>
+        <w:ind w:left="1440" w:hanging="0"/>
+        <w:rPr>
+          <w:sz w:val="20"/>
+          <w:szCs w:val="20"/>
+        </w:rPr>
+      </w:pPr>
+      <w:r>
+        <w:rPr>
+          <w:b/>
+          <w:sz w:val="20"/>
+          <w:szCs w:val="20"/>
+        </w:rPr>
+        <w:t>Для пользователей:</w:t>
+      </w:r>
+    </w:p>
+    <w:p>
+      <w:pPr>
+        <w:pStyle w:val="ListParagraph"/>
+        <w:numPr>
+          <w:ilvl w:val="0"/>
+          <w:numId w:val="1"/>
+        </w:numPr>
+        <w:spacing w:lineRule="exact" w:line="200"/>
+        <w:rPr>
           <w:sz w:val="24"/>
           <w:szCs w:val="24"/>
         </w:rPr>
-        <w:t>Рейс</w:t>
-      </w:r>
-    </w:p>
-    <w:p>
-      <w:pPr>
-        <w:pStyle w:val="ListParagraph"/>
-        <w:numPr>
-          <w:ilvl w:val="0"/>
-          <w:numId w:val="1"/>
-        </w:numPr>
+      </w:pPr>
+      <w:bookmarkStart w:id="0" w:name="__DdeLink__53_670322224"/>
+      <w:bookmarkEnd w:id="0"/>
+      <w:r>
+        <w:rPr>
+          <w:b w:val="false"/>
+          <w:bCs w:val="false"/>
+          <w:sz w:val="20"/>
+          <w:szCs w:val="20"/>
+        </w:rPr>
+        <w:t>Просмотр дат рейсов с выбранным направлением</w:t>
+      </w:r>
+    </w:p>
+    <w:p>
+      <w:pPr>
+        <w:pStyle w:val="ListParagraph"/>
+        <w:numPr>
+          <w:ilvl w:val="0"/>
+          <w:numId w:val="1"/>
+        </w:numPr>
+        <w:spacing w:lineRule="exact" w:line="200"/>
         <w:rPr>
           <w:sz w:val="24"/>
           <w:szCs w:val="24"/>
@@ -86,98 +368,283 @@
       </w:pPr>
       <w:r>
         <w:rPr>
-          <w:sz w:val="24"/>
-          <w:szCs w:val="24"/>
-        </w:rPr>
-        <w:t>Самолет</w:t>
-      </w:r>
-    </w:p>
-    <w:p>
-      <w:pPr>
-        <w:pStyle w:val="ListParagraph"/>
-        <w:numPr>
-          <w:ilvl w:val="0"/>
-          <w:numId w:val="1"/>
-        </w:numPr>
-        <w:rPr/>
-      </w:pPr>
-      <w:r>
-        <w:rPr>
-          <w:sz w:val="24"/>
-          <w:szCs w:val="24"/>
-        </w:rPr>
-        <w:t>Занятость места</w:t>
-      </w:r>
-    </w:p>
-    <w:p>
-      <w:pPr>
-        <w:pStyle w:val="ListParagraph"/>
-        <w:numPr>
-          <w:ilvl w:val="0"/>
-          <w:numId w:val="1"/>
-        </w:numPr>
-        <w:rPr>
-          <w:sz w:val="24"/>
-          <w:szCs w:val="24"/>
-        </w:rPr>
-      </w:pPr>
-      <w:r>
-        <w:rPr>
-          <w:sz w:val="24"/>
-          <w:szCs w:val="24"/>
-        </w:rPr>
-        <w:t>Место в салоне</w:t>
-      </w:r>
-    </w:p>
-    <w:p>
-      <w:pPr>
-        <w:pStyle w:val="ListParagraph"/>
-        <w:numPr>
-          <w:ilvl w:val="0"/>
-          <w:numId w:val="1"/>
-        </w:numPr>
-        <w:rPr/>
-      </w:pPr>
-      <w:r>
-        <w:rPr>
-          <w:sz w:val="24"/>
-          <w:szCs w:val="24"/>
-        </w:rPr>
-        <w:t>Пассажир (пользователь)</w:t>
-      </w:r>
-    </w:p>
-    <w:p>
-      <w:pPr>
-        <w:pStyle w:val="ListParagraph"/>
-        <w:numPr>
-          <w:ilvl w:val="0"/>
-          <w:numId w:val="1"/>
-        </w:numPr>
-        <w:rPr/>
-      </w:pPr>
-      <w:r>
-        <w:rPr>
-          <w:sz w:val="24"/>
-          <w:szCs w:val="24"/>
-        </w:rPr>
-        <w:t>Тариф</w:t>
-      </w:r>
-    </w:p>
-    <w:p>
-      <w:pPr>
-        <w:pStyle w:val="ListParagraph"/>
-        <w:numPr>
-          <w:ilvl w:val="0"/>
-          <w:numId w:val="1"/>
-        </w:numPr>
-        <w:rPr/>
-      </w:pPr>
-      <w:r>
-        <w:rPr>
-          <w:sz w:val="24"/>
-          <w:szCs w:val="24"/>
-        </w:rPr>
-        <w:t>Билеты</w:t>
+          <w:b w:val="false"/>
+          <w:bCs w:val="false"/>
+          <w:sz w:val="20"/>
+          <w:szCs w:val="20"/>
+        </w:rPr>
+        <w:t>Просмотр рейсов на выбранное направление с фильтром по авиакомпаниям</w:t>
+      </w:r>
+    </w:p>
+    <w:p>
+      <w:pPr>
+        <w:pStyle w:val="ListParagraph"/>
+        <w:numPr>
+          <w:ilvl w:val="0"/>
+          <w:numId w:val="1"/>
+        </w:numPr>
+        <w:spacing w:lineRule="exact" w:line="200"/>
+        <w:rPr>
+          <w:b w:val="false"/>
+          <w:b w:val="false"/>
+          <w:bCs w:val="false"/>
+        </w:rPr>
+      </w:pPr>
+      <w:r>
+        <w:rPr>
+          <w:b w:val="false"/>
+          <w:bCs w:val="false"/>
+          <w:sz w:val="20"/>
+          <w:szCs w:val="20"/>
+        </w:rPr>
+        <w:t>Просмотр наличия свободных мест в самолете на конкретный рейс</w:t>
+      </w:r>
+    </w:p>
+    <w:p>
+      <w:pPr>
+        <w:pStyle w:val="ListParagraph"/>
+        <w:numPr>
+          <w:ilvl w:val="0"/>
+          <w:numId w:val="1"/>
+        </w:numPr>
+        <w:spacing w:lineRule="exact" w:line="200"/>
+        <w:rPr>
+          <w:b w:val="false"/>
+          <w:b w:val="false"/>
+          <w:bCs w:val="false"/>
+        </w:rPr>
+      </w:pPr>
+      <w:r>
+        <w:rPr>
+          <w:b w:val="false"/>
+          <w:bCs w:val="false"/>
+          <w:sz w:val="20"/>
+          <w:szCs w:val="20"/>
+        </w:rPr>
+        <w:t>приобретение билета пассажиром</w:t>
+      </w:r>
+    </w:p>
+    <w:p>
+      <w:pPr>
+        <w:pStyle w:val="ListParagraph"/>
+        <w:numPr>
+          <w:ilvl w:val="0"/>
+          <w:numId w:val="1"/>
+        </w:numPr>
+        <w:spacing w:lineRule="exact" w:line="200"/>
+        <w:rPr>
+          <w:b w:val="false"/>
+          <w:b w:val="false"/>
+          <w:bCs w:val="false"/>
+        </w:rPr>
+      </w:pPr>
+      <w:r>
+        <w:rPr>
+          <w:b w:val="false"/>
+          <w:bCs w:val="false"/>
+          <w:sz w:val="20"/>
+          <w:szCs w:val="20"/>
+        </w:rPr>
+        <w:t>приобретение диапазона мест</w:t>
+      </w:r>
+    </w:p>
+    <w:p>
+      <w:pPr>
+        <w:pStyle w:val="ListParagraph"/>
+        <w:numPr>
+          <w:ilvl w:val="0"/>
+          <w:numId w:val="1"/>
+        </w:numPr>
+        <w:spacing w:lineRule="exact" w:line="200"/>
+        <w:rPr>
+          <w:sz w:val="20"/>
+          <w:szCs w:val="20"/>
+        </w:rPr>
+      </w:pPr>
+      <w:r>
+        <w:rPr>
+          <w:b w:val="false"/>
+          <w:bCs w:val="false"/>
+          <w:sz w:val="20"/>
+          <w:szCs w:val="20"/>
+        </w:rPr>
+        <w:t>просмотр информации по купленному билету: даты, сообщение(откуда, куда), стоимость и т.д</w:t>
+      </w:r>
+    </w:p>
+    <w:p>
+      <w:pPr>
+        <w:pStyle w:val="ListParagraph"/>
+        <w:numPr>
+          <w:ilvl w:val="0"/>
+          <w:numId w:val="1"/>
+        </w:numPr>
+        <w:spacing w:lineRule="exact" w:line="200"/>
+        <w:rPr>
+          <w:sz w:val="20"/>
+          <w:szCs w:val="20"/>
+        </w:rPr>
+      </w:pPr>
+      <w:r>
+        <w:rPr>
+          <w:sz w:val="20"/>
+          <w:szCs w:val="20"/>
+        </w:rPr>
+        <w:t>Просмотр купленных билетов:</w:t>
+      </w:r>
+    </w:p>
+    <w:p>
+      <w:pPr>
+        <w:pStyle w:val="ListParagraph"/>
+        <w:numPr>
+          <w:ilvl w:val="1"/>
+          <w:numId w:val="1"/>
+        </w:numPr>
+        <w:spacing w:lineRule="exact" w:line="200"/>
+        <w:rPr>
+          <w:sz w:val="20"/>
+          <w:szCs w:val="20"/>
+        </w:rPr>
+      </w:pPr>
+      <w:r>
+        <w:rPr>
+          <w:sz w:val="20"/>
+          <w:szCs w:val="20"/>
+        </w:rPr>
+        <w:t>номер места в салоне</w:t>
+      </w:r>
+    </w:p>
+    <w:p>
+      <w:pPr>
+        <w:pStyle w:val="ListParagraph"/>
+        <w:numPr>
+          <w:ilvl w:val="1"/>
+          <w:numId w:val="1"/>
+        </w:numPr>
+        <w:spacing w:lineRule="exact" w:line="200"/>
+        <w:rPr>
+          <w:sz w:val="20"/>
+          <w:szCs w:val="20"/>
+        </w:rPr>
+      </w:pPr>
+      <w:r>
+        <w:rPr>
+          <w:sz w:val="20"/>
+          <w:szCs w:val="20"/>
+        </w:rPr>
+        <w:t>проверка наличия услуги перевозки крупного багажа</w:t>
+      </w:r>
+    </w:p>
+    <w:p>
+      <w:pPr>
+        <w:pStyle w:val="ListParagraph"/>
+        <w:numPr>
+          <w:ilvl w:val="1"/>
+          <w:numId w:val="1"/>
+        </w:numPr>
+        <w:spacing w:lineRule="exact" w:line="200"/>
+        <w:rPr>
+          <w:sz w:val="20"/>
+          <w:szCs w:val="20"/>
+        </w:rPr>
+      </w:pPr>
+      <w:r>
+        <w:rPr>
+          <w:sz w:val="20"/>
+          <w:szCs w:val="20"/>
+        </w:rPr>
+        <w:t>проверка наличия услуги питания во время полета</w:t>
+      </w:r>
+    </w:p>
+    <w:p>
+      <w:pPr>
+        <w:pStyle w:val="ListParagraph"/>
+        <w:numPr>
+          <w:ilvl w:val="1"/>
+          <w:numId w:val="1"/>
+        </w:numPr>
+        <w:spacing w:lineRule="exact" w:line="200"/>
+        <w:rPr>
+          <w:sz w:val="20"/>
+          <w:szCs w:val="20"/>
+        </w:rPr>
+      </w:pPr>
+      <w:r>
+        <w:rPr>
+          <w:b w:val="false"/>
+          <w:bCs w:val="false"/>
+          <w:sz w:val="20"/>
+          <w:szCs w:val="20"/>
+        </w:rPr>
+        <w:t>Просмотр цены за выбранное место с выбранными параметрами тарифа</w:t>
+      </w:r>
+    </w:p>
+    <w:p>
+      <w:pPr>
+        <w:pStyle w:val="ListParagraph"/>
+        <w:numPr>
+          <w:ilvl w:val="1"/>
+          <w:numId w:val="1"/>
+        </w:numPr>
+        <w:spacing w:lineRule="exact" w:line="200"/>
+        <w:rPr>
+          <w:sz w:val="20"/>
+          <w:szCs w:val="20"/>
+        </w:rPr>
+      </w:pPr>
+      <w:r>
+        <w:rPr>
+          <w:b w:val="false"/>
+          <w:bCs w:val="false"/>
+          <w:sz w:val="20"/>
+          <w:szCs w:val="20"/>
+        </w:rPr>
+        <w:t>просмотр класса забронированного места в салоне</w:t>
+      </w:r>
+    </w:p>
+    <w:p>
+      <w:pPr>
+        <w:pStyle w:val="ListParagraph"/>
+        <w:numPr>
+          <w:ilvl w:val="1"/>
+          <w:numId w:val="1"/>
+        </w:numPr>
+        <w:spacing w:lineRule="exact" w:line="200" w:before="0" w:after="160"/>
+        <w:contextualSpacing/>
+        <w:rPr>
+          <w:sz w:val="20"/>
+          <w:szCs w:val="20"/>
+        </w:rPr>
+      </w:pPr>
+      <w:r>
+        <w:rPr>
+          <w:sz w:val="20"/>
+          <w:szCs w:val="20"/>
+        </w:rPr>
+        <w:t>просмотр даты вылета в билете</w:t>
+      </w:r>
+    </w:p>
+    <w:p>
+      <w:pPr>
+        <w:pStyle w:val="ListParagraph"/>
+        <w:numPr>
+          <w:ilvl w:val="0"/>
+          <w:numId w:val="1"/>
+        </w:numPr>
+        <w:spacing w:lineRule="exact" w:line="200" w:before="0" w:after="160"/>
+        <w:contextualSpacing/>
+        <w:rPr>
+          <w:sz w:val="20"/>
+          <w:szCs w:val="20"/>
+        </w:rPr>
+      </w:pPr>
+      <w:r>
+        <w:rPr>
+          <w:b w:val="false"/>
+          <w:bCs w:val="false"/>
+          <w:sz w:val="20"/>
+          <w:szCs w:val="20"/>
+        </w:rPr>
+        <w:t>сдать билет (действие доступно владельцу билета)</w:t>
       </w:r>
     </w:p>
     <w:p>
@@ -187,69 +654,23 @@
           <w:ilvl w:val="0"/>
           <w:numId w:val="0"/>
         </w:numPr>
+        <w:spacing w:lineRule="exact" w:line="200"/>
         <w:ind w:left="1440" w:hanging="0"/>
         <w:rPr>
-          <w:sz w:val="24"/>
-          <w:szCs w:val="24"/>
-        </w:rPr>
-      </w:pPr>
-      <w:r>
-        <w:rPr>
-          <w:sz w:val="24"/>
-          <w:szCs w:val="24"/>
-        </w:rPr>
-      </w:r>
-    </w:p>
-    <w:p>
-      <w:pPr>
-        <w:pStyle w:val="Normal"/>
-        <w:rPr>
-          <w:sz w:val="24"/>
-          <w:szCs w:val="24"/>
-        </w:rPr>
-      </w:pPr>
-      <w:r>
-        <w:rPr>
-          <w:sz w:val="24"/>
-          <w:szCs w:val="24"/>
-        </w:rPr>
-        <w:t>Действия:</w:t>
-      </w:r>
-    </w:p>
-    <w:p>
-      <w:pPr>
-        <w:pStyle w:val="ListParagraph"/>
-        <w:numPr>
-          <w:ilvl w:val="0"/>
-          <w:numId w:val="1"/>
-        </w:numPr>
-        <w:rPr/>
-      </w:pPr>
-      <w:r>
-        <w:rPr>
-          <w:b/>
-          <w:sz w:val="24"/>
-          <w:szCs w:val="24"/>
-        </w:rPr>
-        <w:t>Регистрация нового пользователя (Подтверждение регистрации нового пользователя)</w:t>
-      </w:r>
-    </w:p>
-    <w:p>
-      <w:pPr>
-        <w:pStyle w:val="ListParagraph"/>
-        <w:numPr>
-          <w:ilvl w:val="0"/>
-          <w:numId w:val="1"/>
-        </w:numPr>
-        <w:rPr/>
-      </w:pPr>
-      <w:r>
-        <w:rPr>
-          <w:b/>
-          <w:sz w:val="24"/>
-          <w:szCs w:val="24"/>
-        </w:rPr>
-        <w:t>Авторизация в качестве пользователя или администратора</w:t>
+          <w:b w:val="false"/>
+          <w:b w:val="false"/>
+          <w:bCs w:val="false"/>
+          <w:sz w:val="20"/>
+          <w:szCs w:val="20"/>
+        </w:rPr>
+      </w:pPr>
+      <w:r>
+        <w:rPr>
+          <w:b w:val="false"/>
+          <w:bCs w:val="false"/>
+          <w:sz w:val="20"/>
+          <w:szCs w:val="20"/>
+        </w:rPr>
       </w:r>
     </w:p>
     <w:p>
@@ -259,430 +680,45 @@
           <w:ilvl w:val="0"/>
           <w:numId w:val="0"/>
         </w:numPr>
+        <w:spacing w:lineRule="exact" w:line="200"/>
         <w:ind w:left="1440" w:hanging="0"/>
-        <w:rPr/>
-      </w:pPr>
-      <w:r>
-        <w:rPr>
-          <w:b/>
-          <w:sz w:val="24"/>
-          <w:szCs w:val="24"/>
-        </w:rPr>
-        <w:t>Для пользователей:</w:t>
-      </w:r>
-    </w:p>
-    <w:p>
-      <w:pPr>
-        <w:pStyle w:val="ListParagraph"/>
-        <w:numPr>
-          <w:ilvl w:val="0"/>
-          <w:numId w:val="1"/>
-        </w:numPr>
-        <w:rPr>
-          <w:sz w:val="24"/>
-          <w:szCs w:val="24"/>
-        </w:rPr>
-      </w:pPr>
-      <w:bookmarkStart w:id="0" w:name="__DdeLink__53_670322224"/>
-      <w:bookmarkEnd w:id="0"/>
+        <w:rPr>
+          <w:b w:val="false"/>
+          <w:b w:val="false"/>
+          <w:bCs w:val="false"/>
+          <w:sz w:val="20"/>
+          <w:szCs w:val="20"/>
+        </w:rPr>
+      </w:pPr>
+      <w:r>
+        <w:rPr>
+          <w:b w:val="false"/>
+          <w:bCs w:val="false"/>
+          <w:sz w:val="20"/>
+          <w:szCs w:val="20"/>
+        </w:rPr>
+      </w:r>
+    </w:p>
+    <w:p>
+      <w:pPr>
+        <w:pStyle w:val="ListParagraph"/>
+        <w:numPr>
+          <w:ilvl w:val="0"/>
+          <w:numId w:val="0"/>
+        </w:numPr>
+        <w:spacing w:lineRule="exact" w:line="200"/>
+        <w:ind w:left="1440" w:hanging="0"/>
+        <w:rPr>
+          <w:sz w:val="20"/>
+          <w:szCs w:val="20"/>
+        </w:rPr>
+      </w:pPr>
       <w:r>
         <w:rPr>
           <w:b/>
           <w:bCs/>
-          <w:sz w:val="24"/>
-          <w:szCs w:val="24"/>
-        </w:rPr>
-        <w:t>Просмотр дат рейсов с выбранным направлением</w:t>
-      </w:r>
-    </w:p>
-    <w:p>
-      <w:pPr>
-        <w:pStyle w:val="ListParagraph"/>
-        <w:numPr>
-          <w:ilvl w:val="0"/>
-          <w:numId w:val="1"/>
-        </w:numPr>
-        <w:rPr>
-          <w:sz w:val="24"/>
-          <w:szCs w:val="24"/>
-        </w:rPr>
-      </w:pPr>
-      <w:r>
-        <w:rPr>
-          <w:b w:val="false"/>
-          <w:bCs w:val="false"/>
-          <w:sz w:val="24"/>
-          <w:szCs w:val="24"/>
-        </w:rPr>
-        <w:t>Просмотр рейсов на выбранное направление с фильтром по авиакомпаниям</w:t>
-      </w:r>
-    </w:p>
-    <w:p>
-      <w:pPr>
-        <w:pStyle w:val="ListParagraph"/>
-        <w:numPr>
-          <w:ilvl w:val="0"/>
-          <w:numId w:val="1"/>
-        </w:numPr>
-        <w:rPr>
-          <w:sz w:val="24"/>
-          <w:szCs w:val="24"/>
-        </w:rPr>
-      </w:pPr>
-      <w:r>
-        <w:rPr>
-          <w:b w:val="false"/>
-          <w:bCs w:val="false"/>
-          <w:sz w:val="24"/>
-          <w:szCs w:val="24"/>
-        </w:rPr>
-        <w:t>Просмотр наличия свободных мест в самолете</w:t>
-      </w:r>
-    </w:p>
-    <w:p>
-      <w:pPr>
-        <w:pStyle w:val="ListParagraph"/>
-        <w:numPr>
-          <w:ilvl w:val="0"/>
-          <w:numId w:val="1"/>
-        </w:numPr>
-        <w:rPr/>
-      </w:pPr>
-      <w:r>
-        <w:rPr>
-          <w:b w:val="false"/>
-          <w:bCs w:val="false"/>
-          <w:sz w:val="24"/>
-          <w:szCs w:val="24"/>
-        </w:rPr>
-        <w:t>Просмотр наличия свободных мест в самолете с фильтром по тарифу</w:t>
-      </w:r>
-    </w:p>
-    <w:p>
-      <w:pPr>
-        <w:pStyle w:val="ListParagraph"/>
-        <w:numPr>
-          <w:ilvl w:val="0"/>
-          <w:numId w:val="1"/>
-        </w:numPr>
-        <w:rPr/>
-      </w:pPr>
-      <w:r>
-        <w:rPr>
-          <w:b w:val="false"/>
-          <w:bCs w:val="false"/>
-          <w:sz w:val="24"/>
-          <w:szCs w:val="24"/>
-        </w:rPr>
-        <w:t>просмотр рейсов с фильтром по цене за место</w:t>
-      </w:r>
-    </w:p>
-    <w:p>
-      <w:pPr>
-        <w:pStyle w:val="ListParagraph"/>
-        <w:numPr>
-          <w:ilvl w:val="0"/>
-          <w:numId w:val="1"/>
-        </w:numPr>
-        <w:rPr/>
-      </w:pPr>
-      <w:r>
-        <w:rPr>
-          <w:b w:val="false"/>
-          <w:bCs w:val="false"/>
-          <w:sz w:val="24"/>
-          <w:szCs w:val="24"/>
-        </w:rPr>
-        <w:t>возможность вывести самый дешевый рейс (цена за билет)</w:t>
-      </w:r>
-    </w:p>
-    <w:p>
-      <w:pPr>
-        <w:pStyle w:val="ListParagraph"/>
-        <w:numPr>
-          <w:ilvl w:val="0"/>
-          <w:numId w:val="1"/>
-        </w:numPr>
-        <w:rPr/>
-      </w:pPr>
-      <w:r>
-        <w:rPr>
-          <w:b/>
-          <w:bCs/>
-          <w:sz w:val="24"/>
-          <w:szCs w:val="24"/>
-        </w:rPr>
-        <w:t>приобретение б</w:t>
-      </w:r>
-      <w:r>
-        <w:rPr>
-          <w:b/>
-          <w:bCs/>
-          <w:sz w:val="24"/>
-          <w:szCs w:val="24"/>
-        </w:rPr>
-        <w:t>и</w:t>
-      </w:r>
-      <w:r>
-        <w:rPr>
-          <w:b/>
-          <w:bCs/>
-          <w:sz w:val="24"/>
-          <w:szCs w:val="24"/>
-        </w:rPr>
-        <w:t>лета пассажиром</w:t>
-      </w:r>
-    </w:p>
-    <w:p>
-      <w:pPr>
-        <w:pStyle w:val="ListParagraph"/>
-        <w:numPr>
-          <w:ilvl w:val="0"/>
-          <w:numId w:val="1"/>
-        </w:numPr>
-        <w:rPr/>
-      </w:pPr>
-      <w:r>
-        <w:rPr>
-          <w:b/>
-          <w:bCs/>
-          <w:sz w:val="24"/>
-          <w:szCs w:val="24"/>
-        </w:rPr>
-        <w:t>приобретение диапазона мест</w:t>
-      </w:r>
-    </w:p>
-    <w:p>
-      <w:pPr>
-        <w:pStyle w:val="ListParagraph"/>
-        <w:numPr>
-          <w:ilvl w:val="0"/>
-          <w:numId w:val="1"/>
-        </w:numPr>
-        <w:rPr/>
-      </w:pPr>
-      <w:r>
-        <w:rPr>
-          <w:b w:val="false"/>
-          <w:bCs w:val="false"/>
-          <w:sz w:val="24"/>
-          <w:szCs w:val="24"/>
-        </w:rPr>
-        <w:t>просмотр информации по купленному билету: даты, сообщение(откуда, куда), стоимость и т.д</w:t>
-      </w:r>
-    </w:p>
-    <w:p>
-      <w:pPr>
-        <w:pStyle w:val="ListParagraph"/>
-        <w:numPr>
-          <w:ilvl w:val="0"/>
-          <w:numId w:val="1"/>
-        </w:numPr>
-        <w:rPr/>
-      </w:pPr>
-      <w:r>
-        <w:rPr>
-          <w:sz w:val="24"/>
-          <w:szCs w:val="24"/>
-        </w:rPr>
-        <w:t>Просмотр купленных билетов:</w:t>
-      </w:r>
-    </w:p>
-    <w:p>
-      <w:pPr>
-        <w:pStyle w:val="ListParagraph"/>
-        <w:numPr>
-          <w:ilvl w:val="1"/>
-          <w:numId w:val="1"/>
-        </w:numPr>
-        <w:rPr/>
-      </w:pPr>
-      <w:r>
-        <w:rPr>
-          <w:sz w:val="24"/>
-          <w:szCs w:val="24"/>
-        </w:rPr>
-        <w:t>номер места в салоне</w:t>
-      </w:r>
-    </w:p>
-    <w:p>
-      <w:pPr>
-        <w:pStyle w:val="ListParagraph"/>
-        <w:numPr>
-          <w:ilvl w:val="1"/>
-          <w:numId w:val="1"/>
-        </w:numPr>
-        <w:rPr/>
-      </w:pPr>
-      <w:r>
-        <w:rPr>
-          <w:sz w:val="24"/>
-          <w:szCs w:val="24"/>
-        </w:rPr>
-        <w:t>проверка наличия услуги перевозки крупного багажа</w:t>
-      </w:r>
-    </w:p>
-    <w:p>
-      <w:pPr>
-        <w:pStyle w:val="ListParagraph"/>
-        <w:numPr>
-          <w:ilvl w:val="1"/>
-          <w:numId w:val="1"/>
-        </w:numPr>
-        <w:rPr/>
-      </w:pPr>
-      <w:r>
-        <w:rPr>
-          <w:sz w:val="24"/>
-          <w:szCs w:val="24"/>
-        </w:rPr>
-        <w:t>проверка наличия услуги питания во время полета</w:t>
-      </w:r>
-    </w:p>
-    <w:p>
-      <w:pPr>
-        <w:pStyle w:val="ListParagraph"/>
-        <w:numPr>
-          <w:ilvl w:val="1"/>
-          <w:numId w:val="1"/>
-        </w:numPr>
-        <w:rPr/>
-      </w:pPr>
-      <w:r>
-        <w:rPr>
-          <w:b w:val="false"/>
-          <w:bCs w:val="false"/>
-          <w:sz w:val="24"/>
-          <w:szCs w:val="24"/>
-        </w:rPr>
-        <w:t>Просмотр цены за выбранное место с выбранными параметрами тарифа</w:t>
-      </w:r>
-    </w:p>
-    <w:p>
-      <w:pPr>
-        <w:pStyle w:val="ListParagraph"/>
-        <w:numPr>
-          <w:ilvl w:val="1"/>
-          <w:numId w:val="1"/>
-        </w:numPr>
-        <w:rPr/>
-      </w:pPr>
-      <w:r>
-        <w:rPr>
-          <w:b w:val="false"/>
-          <w:bCs w:val="false"/>
-          <w:sz w:val="24"/>
-          <w:szCs w:val="24"/>
-        </w:rPr>
-        <w:t>просмотр класса забронированного места в салоне</w:t>
-      </w:r>
-    </w:p>
-    <w:p>
-      <w:pPr>
-        <w:pStyle w:val="ListParagraph"/>
-        <w:numPr>
-          <w:ilvl w:val="1"/>
-          <w:numId w:val="1"/>
-        </w:numPr>
-        <w:spacing w:before="0" w:after="160"/>
-        <w:contextualSpacing/>
-        <w:rPr/>
-      </w:pPr>
-      <w:r>
-        <w:rPr>
-          <w:sz w:val="24"/>
-          <w:szCs w:val="24"/>
-        </w:rPr>
-        <w:t>просмотр даты вылета в билете</w:t>
-      </w:r>
-    </w:p>
-    <w:p>
-      <w:pPr>
-        <w:pStyle w:val="ListParagraph"/>
-        <w:numPr>
-          <w:ilvl w:val="0"/>
-          <w:numId w:val="1"/>
-        </w:numPr>
-        <w:spacing w:before="0" w:after="160"/>
-        <w:contextualSpacing/>
-        <w:rPr/>
-      </w:pPr>
-      <w:r>
-        <w:rPr>
-          <w:b w:val="false"/>
-          <w:bCs w:val="false"/>
-          <w:sz w:val="24"/>
-          <w:szCs w:val="24"/>
-        </w:rPr>
-        <w:t>сдать билет (действие доступно владельцу билета)</w:t>
-      </w:r>
-    </w:p>
-    <w:p>
-      <w:pPr>
-        <w:pStyle w:val="ListParagraph"/>
-        <w:numPr>
-          <w:ilvl w:val="0"/>
-          <w:numId w:val="0"/>
-        </w:numPr>
-        <w:ind w:left="1440" w:hanging="0"/>
-        <w:rPr>
-          <w:b w:val="false"/>
-          <w:b w:val="false"/>
-          <w:bCs w:val="false"/>
-          <w:sz w:val="24"/>
-          <w:szCs w:val="24"/>
-        </w:rPr>
-      </w:pPr>
-      <w:r>
-        <w:rPr>
-          <w:b w:val="false"/>
-          <w:bCs w:val="false"/>
-          <w:sz w:val="24"/>
-          <w:szCs w:val="24"/>
-        </w:rPr>
-      </w:r>
-    </w:p>
-    <w:p>
-      <w:pPr>
-        <w:pStyle w:val="ListParagraph"/>
-        <w:numPr>
-          <w:ilvl w:val="0"/>
-          <w:numId w:val="0"/>
-        </w:numPr>
-        <w:ind w:left="1440" w:hanging="0"/>
-        <w:rPr>
-          <w:b w:val="false"/>
-          <w:b w:val="false"/>
-          <w:bCs w:val="false"/>
-          <w:sz w:val="24"/>
-          <w:szCs w:val="24"/>
-        </w:rPr>
-      </w:pPr>
-      <w:r>
-        <w:rPr>
-          <w:b w:val="false"/>
-          <w:bCs w:val="false"/>
-          <w:sz w:val="24"/>
-          <w:szCs w:val="24"/>
-        </w:rPr>
-      </w:r>
-    </w:p>
-    <w:p>
-      <w:pPr>
-        <w:pStyle w:val="ListParagraph"/>
-        <w:numPr>
-          <w:ilvl w:val="0"/>
-          <w:numId w:val="0"/>
-        </w:numPr>
-        <w:ind w:left="1440" w:hanging="0"/>
-        <w:rPr/>
-      </w:pPr>
-      <w:r>
-        <w:rPr>
-          <w:b/>
-          <w:bCs/>
-          <w:sz w:val="24"/>
-          <w:szCs w:val="24"/>
+          <w:sz w:val="20"/>
+          <w:szCs w:val="20"/>
         </w:rPr>
         <w:t>Для администраторов:</w:t>
       </w:r>
@@ -694,6 +730,7 @@
           <w:ilvl w:val="0"/>
           <w:numId w:val="1"/>
         </w:numPr>
+        <w:spacing w:lineRule="exact" w:line="200"/>
         <w:rPr>
           <w:b/>
           <w:b/>
@@ -702,10 +739,10 @@
       </w:pPr>
       <w:r>
         <w:rPr>
-          <w:b/>
-          <w:bCs/>
-          <w:sz w:val="24"/>
-          <w:szCs w:val="24"/>
+          <w:b w:val="false"/>
+          <w:bCs w:val="false"/>
+          <w:sz w:val="20"/>
+          <w:szCs w:val="20"/>
         </w:rPr>
         <w:t>добавлять рейсы</w:t>
       </w:r>
@@ -717,6 +754,7 @@
           <w:ilvl w:val="0"/>
           <w:numId w:val="1"/>
         </w:numPr>
+        <w:spacing w:lineRule="exact" w:line="200"/>
         <w:rPr>
           <w:b/>
           <w:b/>
@@ -725,10 +763,10 @@
       </w:pPr>
       <w:r>
         <w:rPr>
-          <w:b/>
-          <w:bCs/>
-          <w:sz w:val="24"/>
-          <w:szCs w:val="24"/>
+          <w:b w:val="false"/>
+          <w:bCs w:val="false"/>
+          <w:sz w:val="20"/>
+          <w:szCs w:val="20"/>
         </w:rPr>
         <w:t>изменять рейсы (даты вылетов, сообщения)</w:t>
       </w:r>
@@ -740,6 +778,7 @@
           <w:ilvl w:val="0"/>
           <w:numId w:val="1"/>
         </w:numPr>
+        <w:spacing w:lineRule="exact" w:line="200"/>
         <w:rPr>
           <w:b/>
           <w:b/>
@@ -748,10 +787,10 @@
       </w:pPr>
       <w:r>
         <w:rPr>
-          <w:b/>
-          <w:bCs/>
-          <w:sz w:val="24"/>
-          <w:szCs w:val="24"/>
+          <w:b w:val="false"/>
+          <w:bCs w:val="false"/>
+          <w:sz w:val="20"/>
+          <w:szCs w:val="20"/>
         </w:rPr>
         <w:t>удалять рейсы (удаляются соответственные билеты)</w:t>
       </w:r>
@@ -763,6 +802,7 @@
           <w:ilvl w:val="0"/>
           <w:numId w:val="1"/>
         </w:numPr>
+        <w:spacing w:lineRule="exact" w:line="200"/>
         <w:rPr>
           <w:b/>
           <w:b/>
@@ -771,10 +811,10 @@
       </w:pPr>
       <w:r>
         <w:rPr>
-          <w:b/>
-          <w:bCs/>
-          <w:sz w:val="24"/>
-          <w:szCs w:val="24"/>
+          <w:b w:val="false"/>
+          <w:bCs w:val="false"/>
+          <w:sz w:val="20"/>
+          <w:szCs w:val="20"/>
         </w:rPr>
         <w:t>привязывать самолеты к другим рейсам</w:t>
       </w:r>
@@ -786,6 +826,7 @@
           <w:ilvl w:val="0"/>
           <w:numId w:val="1"/>
         </w:numPr>
+        <w:spacing w:lineRule="exact" w:line="200"/>
         <w:rPr>
           <w:b/>
           <w:b/>
@@ -794,10 +835,10 @@
       </w:pPr>
       <w:r>
         <w:rPr>
-          <w:b/>
-          <w:bCs/>
-          <w:sz w:val="24"/>
-          <w:szCs w:val="24"/>
+          <w:b w:val="false"/>
+          <w:bCs w:val="false"/>
+          <w:sz w:val="20"/>
+          <w:szCs w:val="20"/>
         </w:rPr>
         <w:t>добавлять самолеты</w:t>
       </w:r>
@@ -809,6 +850,7 @@
           <w:ilvl w:val="0"/>
           <w:numId w:val="1"/>
         </w:numPr>
+        <w:spacing w:lineRule="exact" w:line="200"/>
         <w:rPr>
           <w:b/>
           <w:b/>
@@ -817,10 +859,10 @@
       </w:pPr>
       <w:r>
         <w:rPr>
-          <w:b/>
-          <w:bCs/>
-          <w:sz w:val="24"/>
-          <w:szCs w:val="24"/>
+          <w:b w:val="false"/>
+          <w:bCs w:val="false"/>
+          <w:sz w:val="20"/>
+          <w:szCs w:val="20"/>
         </w:rPr>
         <w:t>удалять самолеты (удаляются места, а вместе с ними и билеты)</w:t>
       </w:r>
@@ -832,14 +874,19 @@
           <w:ilvl w:val="0"/>
           <w:numId w:val="1"/>
         </w:numPr>
-        <w:rPr/>
-      </w:pPr>
-      <w:r>
-        <w:rPr>
-          <w:b/>
-          <w:bCs/>
-          <w:sz w:val="24"/>
-          <w:szCs w:val="24"/>
+        <w:spacing w:lineRule="exact" w:line="200"/>
+        <w:rPr>
+          <w:b w:val="false"/>
+          <w:b w:val="false"/>
+          <w:bCs w:val="false"/>
+        </w:rPr>
+      </w:pPr>
+      <w:r>
+        <w:rPr>
+          <w:b w:val="false"/>
+          <w:bCs w:val="false"/>
+          <w:sz w:val="20"/>
+          <w:szCs w:val="20"/>
         </w:rPr>
         <w:t>бронировать диапазон мест = соответств. функция у пользователей</w:t>
       </w:r>
@@ -851,6 +898,7 @@
           <w:ilvl w:val="0"/>
           <w:numId w:val="1"/>
         </w:numPr>
+        <w:spacing w:lineRule="exact" w:line="200"/>
         <w:rPr>
           <w:b/>
           <w:b/>
@@ -859,54 +907,164 @@
       </w:pPr>
       <w:r>
         <w:rPr>
-          <w:b/>
-          <w:bCs/>
-          <w:sz w:val="24"/>
-          <w:szCs w:val="24"/>
-        </w:rPr>
-        <w:t xml:space="preserve">изменять информацию о пользователях </w:t>
-      </w:r>
-      <w:r>
-        <w:rPr>
-          <w:b/>
-          <w:bCs/>
-          <w:sz w:val="24"/>
-          <w:szCs w:val="24"/>
-        </w:rPr>
-        <w:t>(просто запрос)</w:t>
-      </w:r>
-    </w:p>
-    <w:p>
-      <w:pPr>
-        <w:pStyle w:val="ListParagraph"/>
-        <w:numPr>
-          <w:ilvl w:val="0"/>
-          <w:numId w:val="1"/>
-        </w:numPr>
+          <w:b w:val="false"/>
+          <w:bCs w:val="false"/>
+          <w:sz w:val="20"/>
+          <w:szCs w:val="20"/>
+        </w:rPr>
+        <w:t>изменять информацию о пользователях (просто запрос)</w:t>
+      </w:r>
+    </w:p>
+    <w:p>
+      <w:pPr>
+        <w:pStyle w:val="ListParagraph"/>
+        <w:numPr>
+          <w:ilvl w:val="0"/>
+          <w:numId w:val="1"/>
+        </w:numPr>
+        <w:spacing w:lineRule="exact" w:line="200"/>
+        <w:rPr>
+          <w:b w:val="false"/>
+          <w:b w:val="false"/>
+          <w:bCs w:val="false"/>
+        </w:rPr>
+      </w:pPr>
+      <w:r>
+        <w:rPr>
+          <w:b w:val="false"/>
+          <w:bCs w:val="false"/>
+          <w:sz w:val="20"/>
+          <w:szCs w:val="20"/>
+        </w:rPr>
+        <w:t>назначать других пользователей администраторами</w:t>
+      </w:r>
+    </w:p>
+    <w:p>
+      <w:pPr>
+        <w:pStyle w:val="ListParagraph"/>
+        <w:numPr>
+          <w:ilvl w:val="0"/>
+          <w:numId w:val="0"/>
+        </w:numPr>
+        <w:spacing w:lineRule="exact" w:line="200"/>
+        <w:ind w:left="1440" w:hanging="0"/>
         <w:rPr>
           <w:b/>
           <w:b/>
           <w:bCs/>
+          <w:sz w:val="20"/>
+          <w:szCs w:val="20"/>
         </w:rPr>
       </w:pPr>
       <w:r>
         <w:rPr>
           <w:b/>
           <w:bCs/>
+          <w:sz w:val="20"/>
+          <w:szCs w:val="20"/>
+        </w:rPr>
+      </w:r>
+    </w:p>
+    <w:p>
+      <w:pPr>
+        <w:pStyle w:val="ListParagraph"/>
+        <w:numPr>
+          <w:ilvl w:val="0"/>
+          <w:numId w:val="0"/>
+        </w:numPr>
+        <w:spacing w:lineRule="exact" w:line="200"/>
+        <w:ind w:left="1440" w:hanging="0"/>
+        <w:rPr>
+          <w:sz w:val="20"/>
+          <w:szCs w:val="20"/>
+        </w:rPr>
+      </w:pPr>
+      <w:r>
+        <w:rPr>
+          <w:sz w:val="20"/>
+          <w:szCs w:val="20"/>
+        </w:rPr>
+      </w:r>
+    </w:p>
+    <w:p>
+      <w:pPr>
+        <w:pStyle w:val="ListParagraph"/>
+        <w:numPr>
+          <w:ilvl w:val="0"/>
+          <w:numId w:val="0"/>
+        </w:numPr>
+        <w:spacing w:lineRule="exact" w:line="200"/>
+        <w:ind w:left="1440" w:hanging="0"/>
+        <w:rPr>
+          <w:sz w:val="20"/>
+          <w:szCs w:val="20"/>
+        </w:rPr>
+      </w:pPr>
+      <w:r>
+        <w:rPr>
+          <w:sz w:val="20"/>
+          <w:szCs w:val="20"/>
+        </w:rPr>
+      </w:r>
+    </w:p>
+    <w:p>
+      <w:pPr>
+        <w:pStyle w:val="ListParagraph"/>
+        <w:numPr>
+          <w:ilvl w:val="0"/>
+          <w:numId w:val="0"/>
+        </w:numPr>
+        <w:spacing w:lineRule="exact" w:line="200"/>
+        <w:ind w:left="720" w:hanging="0"/>
+        <w:rPr>
+          <w:b w:val="false"/>
+          <w:b w:val="false"/>
+          <w:bCs w:val="false"/>
+          <w:sz w:val="20"/>
+          <w:szCs w:val="20"/>
+        </w:rPr>
+      </w:pPr>
+      <w:r>
+        <w:rPr>
+          <w:b w:val="false"/>
+          <w:bCs w:val="false"/>
+          <w:sz w:val="20"/>
+          <w:szCs w:val="20"/>
+        </w:rPr>
+      </w:r>
+    </w:p>
+    <w:p>
+      <w:pPr>
+        <w:pStyle w:val="ListParagraph"/>
+        <w:numPr>
+          <w:ilvl w:val="0"/>
+          <w:numId w:val="0"/>
+        </w:numPr>
+        <w:spacing w:lineRule="exact" w:line="200"/>
+        <w:ind w:left="1440" w:hanging="0"/>
+        <w:rPr>
           <w:sz w:val="24"/>
           <w:szCs w:val="24"/>
         </w:rPr>
-        <w:t>назначать других пользователей администраторами</w:t>
-      </w:r>
-    </w:p>
-    <w:p>
-      <w:pPr>
-        <w:pStyle w:val="ListParagraph"/>
-        <w:numPr>
-          <w:ilvl w:val="0"/>
-          <w:numId w:val="0"/>
-        </w:numPr>
-        <w:ind w:left="1440" w:hanging="0"/>
+      </w:pPr>
+      <w:r>
+        <w:rPr>
+          <w:b/>
+          <w:bCs/>
+          <w:sz w:val="20"/>
+          <w:szCs w:val="20"/>
+        </w:rPr>
+        <w:t>Редактирование профиля пассажира</w:t>
+      </w:r>
+    </w:p>
+    <w:p>
+      <w:pPr>
+        <w:pStyle w:val="ListParagraph"/>
+        <w:numPr>
+          <w:ilvl w:val="0"/>
+          <w:numId w:val="1"/>
+        </w:numPr>
+        <w:spacing w:lineRule="exact" w:line="200"/>
         <w:rPr>
           <w:sz w:val="24"/>
           <w:szCs w:val="24"/>
@@ -914,19 +1072,87 @@
       </w:pPr>
       <w:r>
         <w:rPr>
+          <w:sz w:val="20"/>
+          <w:szCs w:val="20"/>
+        </w:rPr>
+        <w:t>просмотр(изменение) серии , номера паспорта</w:t>
+      </w:r>
+    </w:p>
+    <w:p>
+      <w:pPr>
+        <w:pStyle w:val="ListParagraph"/>
+        <w:numPr>
+          <w:ilvl w:val="0"/>
+          <w:numId w:val="1"/>
+        </w:numPr>
+        <w:spacing w:lineRule="exact" w:line="200"/>
+        <w:rPr>
+          <w:sz w:val="20"/>
+          <w:szCs w:val="20"/>
+        </w:rPr>
+      </w:pPr>
+      <w:bookmarkStart w:id="1" w:name="__DdeLink__117_322892418"/>
+      <w:bookmarkStart w:id="2" w:name="__DdeLink__41_968415132"/>
+      <w:bookmarkEnd w:id="1"/>
+      <w:bookmarkEnd w:id="2"/>
+      <w:r>
+        <w:rPr>
+          <w:sz w:val="20"/>
+          <w:szCs w:val="20"/>
+        </w:rPr>
+        <w:t>просмотр (изменение) email пассажира</w:t>
+      </w:r>
+    </w:p>
+    <w:p>
+      <w:pPr>
+        <w:pStyle w:val="ListParagraph"/>
+        <w:numPr>
+          <w:ilvl w:val="0"/>
+          <w:numId w:val="1"/>
+        </w:numPr>
+        <w:spacing w:lineRule="exact" w:line="200"/>
+        <w:rPr>
+          <w:sz w:val="20"/>
+          <w:szCs w:val="20"/>
+        </w:rPr>
+      </w:pPr>
+      <w:r>
+        <w:rPr>
+          <w:sz w:val="20"/>
+          <w:szCs w:val="20"/>
+        </w:rPr>
+        <w:t>просмотр (изменение) пароля от профиля пассажира</w:t>
+      </w:r>
+    </w:p>
+    <w:p>
+      <w:pPr>
+        <w:pStyle w:val="ListParagraph"/>
+        <w:numPr>
+          <w:ilvl w:val="0"/>
+          <w:numId w:val="1"/>
+        </w:numPr>
+        <w:spacing w:lineRule="exact" w:line="200"/>
+        <w:rPr>
           <w:sz w:val="24"/>
           <w:szCs w:val="24"/>
         </w:rPr>
-      </w:r>
-    </w:p>
-    <w:p>
-      <w:pPr>
-        <w:pStyle w:val="ListParagraph"/>
-        <w:numPr>
-          <w:ilvl w:val="0"/>
-          <w:numId w:val="0"/>
-        </w:numPr>
-        <w:ind w:left="1440" w:hanging="0"/>
+      </w:pPr>
+      <w:r>
+        <w:rPr>
+          <w:sz w:val="20"/>
+          <w:szCs w:val="20"/>
+        </w:rPr>
+        <w:t>просмотр (изменение) телефона пассажира</w:t>
+      </w:r>
+    </w:p>
+    <w:p>
+      <w:pPr>
+        <w:pStyle w:val="ListParagraph"/>
+        <w:numPr>
+          <w:ilvl w:val="0"/>
+          <w:numId w:val="1"/>
+        </w:numPr>
+        <w:spacing w:lineRule="exact" w:line="200"/>
         <w:rPr>
           <w:sz w:val="24"/>
           <w:szCs w:val="24"/>
@@ -934,9 +1160,10 @@
       </w:pPr>
       <w:r>
         <w:rPr>
-          <w:sz w:val="24"/>
-          <w:szCs w:val="24"/>
-        </w:rPr>
+          <w:sz w:val="20"/>
+          <w:szCs w:val="20"/>
+        </w:rPr>
+        <w:t>просмотр (изменение) гражданства пассажира</w:t>
       </w:r>
     </w:p>
     <w:p>
@@ -946,17 +1173,17 @@
           <w:ilvl w:val="0"/>
           <w:numId w:val="0"/>
         </w:numPr>
-        <w:ind w:left="720" w:hanging="0"/>
-        <w:rPr>
-          <w:b w:val="false"/>
-          <w:b w:val="false"/>
-          <w:bCs w:val="false"/>
-        </w:rPr>
-      </w:pPr>
-      <w:r>
-        <w:rPr>
-          <w:b w:val="false"/>
-          <w:bCs w:val="false"/>
+        <w:spacing w:lineRule="exact" w:line="200"/>
+        <w:ind w:left="1440" w:hanging="0"/>
+        <w:rPr>
+          <w:sz w:val="20"/>
+          <w:szCs w:val="20"/>
+        </w:rPr>
+      </w:pPr>
+      <w:r>
+        <w:rPr>
+          <w:sz w:val="20"/>
+          <w:szCs w:val="20"/>
         </w:rPr>
       </w:r>
     </w:p>
@@ -967,154 +1194,19 @@
           <w:ilvl w:val="0"/>
           <w:numId w:val="0"/>
         </w:numPr>
-        <w:ind w:left="1440" w:hanging="0"/>
-        <w:rPr>
-          <w:sz w:val="24"/>
-          <w:szCs w:val="24"/>
-        </w:rPr>
-      </w:pPr>
-      <w:r>
-        <w:rPr>
-          <w:b/>
-          <w:bCs/>
-          <w:sz w:val="24"/>
-          <w:szCs w:val="24"/>
-        </w:rPr>
-        <w:t>Редактирование профиля пассажира</w:t>
-      </w:r>
-    </w:p>
-    <w:p>
-      <w:pPr>
-        <w:pStyle w:val="ListParagraph"/>
-        <w:numPr>
-          <w:ilvl w:val="0"/>
-          <w:numId w:val="1"/>
-        </w:numPr>
-        <w:rPr>
-          <w:sz w:val="24"/>
-          <w:szCs w:val="24"/>
-        </w:rPr>
-      </w:pPr>
-      <w:r>
-        <w:rPr>
-          <w:sz w:val="24"/>
-          <w:szCs w:val="24"/>
-        </w:rPr>
-        <w:t>просмотр(изменение) серии , номера паспорта</w:t>
-      </w:r>
-    </w:p>
-    <w:p>
-      <w:pPr>
-        <w:pStyle w:val="ListParagraph"/>
-        <w:numPr>
-          <w:ilvl w:val="0"/>
-          <w:numId w:val="1"/>
-        </w:numPr>
-        <w:rPr/>
-      </w:pPr>
-      <w:bookmarkStart w:id="1" w:name="__DdeLink__41_968415132"/>
-      <w:bookmarkStart w:id="2" w:name="__DdeLink__117_322892418"/>
-      <w:bookmarkEnd w:id="1"/>
-      <w:bookmarkEnd w:id="2"/>
-      <w:r>
-        <w:rPr>
-          <w:sz w:val="24"/>
-          <w:szCs w:val="24"/>
-        </w:rPr>
-        <w:t>просмотр (изменение) email пассажира</w:t>
-      </w:r>
-    </w:p>
-    <w:p>
-      <w:pPr>
-        <w:pStyle w:val="ListParagraph"/>
-        <w:numPr>
-          <w:ilvl w:val="0"/>
-          <w:numId w:val="1"/>
-        </w:numPr>
-        <w:rPr/>
-      </w:pPr>
-      <w:r>
-        <w:rPr>
-          <w:sz w:val="24"/>
-          <w:szCs w:val="24"/>
-        </w:rPr>
-        <w:t>просмотр (изменение) пароля от профиля пассажира</w:t>
-      </w:r>
-    </w:p>
-    <w:p>
-      <w:pPr>
-        <w:pStyle w:val="ListParagraph"/>
-        <w:numPr>
-          <w:ilvl w:val="0"/>
-          <w:numId w:val="1"/>
-        </w:numPr>
-        <w:rPr>
-          <w:sz w:val="24"/>
-          <w:szCs w:val="24"/>
-        </w:rPr>
-      </w:pPr>
-      <w:r>
-        <w:rPr>
-          <w:sz w:val="24"/>
-          <w:szCs w:val="24"/>
-        </w:rPr>
-        <w:t>просмотр (изменение) телефона пассажира</w:t>
-      </w:r>
-    </w:p>
-    <w:p>
-      <w:pPr>
-        <w:pStyle w:val="ListParagraph"/>
-        <w:numPr>
-          <w:ilvl w:val="0"/>
-          <w:numId w:val="1"/>
-        </w:numPr>
-        <w:rPr>
-          <w:sz w:val="24"/>
-          <w:szCs w:val="24"/>
-        </w:rPr>
-      </w:pPr>
-      <w:r>
-        <w:rPr>
-          <w:sz w:val="24"/>
-          <w:szCs w:val="24"/>
-        </w:rPr>
-        <w:t>просмотр (изменение) гражданства пассажира</w:t>
-      </w:r>
-    </w:p>
-    <w:p>
-      <w:pPr>
-        <w:pStyle w:val="ListParagraph"/>
-        <w:numPr>
-          <w:ilvl w:val="0"/>
-          <w:numId w:val="0"/>
-        </w:numPr>
-        <w:ind w:left="1440" w:hanging="0"/>
-        <w:rPr>
-          <w:sz w:val="24"/>
-          <w:szCs w:val="24"/>
-        </w:rPr>
-      </w:pPr>
-      <w:r>
-        <w:rPr>
-          <w:sz w:val="24"/>
-          <w:szCs w:val="24"/>
-        </w:rPr>
-      </w:r>
-    </w:p>
-    <w:p>
-      <w:pPr>
-        <w:pStyle w:val="ListParagraph"/>
-        <w:numPr>
-          <w:ilvl w:val="0"/>
-          <w:numId w:val="0"/>
-        </w:numPr>
-        <w:spacing w:before="0" w:after="160"/>
+        <w:spacing w:lineRule="exact" w:line="200" w:before="0" w:after="160"/>
         <w:ind w:left="1440" w:hanging="0"/>
         <w:contextualSpacing/>
-        <w:rPr/>
-      </w:pPr>
-      <w:r>
-        <w:rPr/>
+        <w:rPr>
+          <w:sz w:val="20"/>
+          <w:szCs w:val="20"/>
+        </w:rPr>
+      </w:pPr>
+      <w:r>
+        <w:rPr>
+          <w:sz w:val="20"/>
+          <w:szCs w:val="20"/>
+        </w:rPr>
       </w:r>
     </w:p>
     <w:sectPr>
@@ -1143,7 +1235,7 @@
       <w:rPr>
         <w:rFonts w:ascii="Symbol" w:hAnsi="Symbol" w:cs="Symbol" w:hint="default"/>
         <w:sz w:val="24"/>
-        <w:b/>
+        <w:b w:val="false"/>
         <w:rFonts w:cs=""/>
       </w:rPr>
     </w:lvl>
@@ -2548,6 +2640,204 @@
       <w:rFonts w:cs="Wingdings"/>
     </w:rPr>
   </w:style>
+  <w:style w:type="character" w:styleId="ListLabel104">
+    <w:name w:val="ListLabel 104"/>
+    <w:qFormat/>
+    <w:rPr>
+      <w:rFonts w:cs=""/>
+      <w:b/>
+      <w:sz w:val="24"/>
+    </w:rPr>
+  </w:style>
+  <w:style w:type="character" w:styleId="ListLabel105">
+    <w:name w:val="ListLabel 105"/>
+    <w:qFormat/>
+    <w:rPr>
+      <w:rFonts w:cs="Courier New"/>
+      <w:b/>
+    </w:rPr>
+  </w:style>
+  <w:style w:type="character" w:styleId="ListLabel106">
+    <w:name w:val="ListLabel 106"/>
+    <w:qFormat/>
+    <w:rPr>
+      <w:rFonts w:cs="Wingdings"/>
+    </w:rPr>
+  </w:style>
+  <w:style w:type="character" w:styleId="ListLabel107">
+    <w:name w:val="ListLabel 107"/>
+    <w:qFormat/>
+    <w:rPr>
+      <w:rFonts w:cs="Symbol"/>
+    </w:rPr>
+  </w:style>
+  <w:style w:type="character" w:styleId="ListLabel108">
+    <w:name w:val="ListLabel 108"/>
+    <w:qFormat/>
+    <w:rPr>
+      <w:rFonts w:cs="Courier New"/>
+    </w:rPr>
+  </w:style>
+  <w:style w:type="character" w:styleId="ListLabel109">
+    <w:name w:val="ListLabel 109"/>
+    <w:qFormat/>
+    <w:rPr>
+      <w:rFonts w:cs="Wingdings"/>
+    </w:rPr>
+  </w:style>
+  <w:style w:type="character" w:styleId="ListLabel110">
+    <w:name w:val="ListLabel 110"/>
+    <w:qFormat/>
+    <w:rPr>
+      <w:rFonts w:cs="Symbol"/>
+    </w:rPr>
+  </w:style>
+  <w:style w:type="character" w:styleId="ListLabel111">
+    <w:name w:val="ListLabel 111"/>
+    <w:qFormat/>
+    <w:rPr>
+      <w:rFonts w:cs="Courier New"/>
+    </w:rPr>
+  </w:style>
+  <w:style w:type="character" w:styleId="ListLabel112">
+    <w:name w:val="ListLabel 112"/>
+    <w:qFormat/>
+    <w:rPr>
+      <w:rFonts w:cs="Wingdings"/>
+    </w:rPr>
+  </w:style>
+  <w:style w:type="character" w:styleId="ListLabel113">
+    <w:name w:val="ListLabel 113"/>
+    <w:qFormat/>
+    <w:rPr>
+      <w:rFonts w:cs=""/>
+      <w:b/>
+      <w:sz w:val="24"/>
+    </w:rPr>
+  </w:style>
+  <w:style w:type="character" w:styleId="ListLabel114">
+    <w:name w:val="ListLabel 114"/>
+    <w:qFormat/>
+    <w:rPr>
+      <w:rFonts w:cs="Courier New"/>
+      <w:b/>
+    </w:rPr>
+  </w:style>
+  <w:style w:type="character" w:styleId="ListLabel115">
+    <w:name w:val="ListLabel 115"/>
+    <w:qFormat/>
+    <w:rPr>
+      <w:rFonts w:cs="Wingdings"/>
+    </w:rPr>
+  </w:style>
+  <w:style w:type="character" w:styleId="ListLabel116">
+    <w:name w:val="ListLabel 116"/>
+    <w:qFormat/>
+    <w:rPr>
+      <w:rFonts w:cs="Symbol"/>
+    </w:rPr>
+  </w:style>
+  <w:style w:type="character" w:styleId="ListLabel117">
+    <w:name w:val="ListLabel 117"/>
+    <w:qFormat/>
+    <w:rPr>
+      <w:rFonts w:cs="Courier New"/>
+    </w:rPr>
+  </w:style>
+  <w:style w:type="character" w:styleId="ListLabel118">
+    <w:name w:val="ListLabel 118"/>
+    <w:qFormat/>
+    <w:rPr>
+      <w:rFonts w:cs="Wingdings"/>
+    </w:rPr>
+  </w:style>
+  <w:style w:type="character" w:styleId="ListLabel119">
+    <w:name w:val="ListLabel 119"/>
+    <w:qFormat/>
+    <w:rPr>
+      <w:rFonts w:cs="Symbol"/>
+    </w:rPr>
+  </w:style>
+  <w:style w:type="character" w:styleId="ListLabel120">
+    <w:name w:val="ListLabel 120"/>
+    <w:qFormat/>
+    <w:rPr>
+      <w:rFonts w:cs="Courier New"/>
+    </w:rPr>
+  </w:style>
+  <w:style w:type="character" w:styleId="ListLabel121">
+    <w:name w:val="ListLabel 121"/>
+    <w:qFormat/>
+    <w:rPr>
+      <w:rFonts w:cs="Wingdings"/>
+    </w:rPr>
+  </w:style>
+  <w:style w:type="character" w:styleId="ListLabel122">
+    <w:name w:val="ListLabel 122"/>
+    <w:qFormat/>
+    <w:rPr>
+      <w:rFonts w:cs=""/>
+      <w:b w:val="false"/>
+      <w:sz w:val="24"/>
+    </w:rPr>
+  </w:style>
+  <w:style w:type="character" w:styleId="ListLabel123">
+    <w:name w:val="ListLabel 123"/>
+    <w:qFormat/>
+    <w:rPr>
+      <w:rFonts w:cs="Courier New"/>
+      <w:b/>
+    </w:rPr>
+  </w:style>
+  <w:style w:type="character" w:styleId="ListLabel124">
+    <w:name w:val="ListLabel 124"/>
+    <w:qFormat/>
+    <w:rPr>
+      <w:rFonts w:cs="Wingdings"/>
+    </w:rPr>
+  </w:style>
+  <w:style w:type="character" w:styleId="ListLabel125">
+    <w:name w:val="ListLabel 125"/>
+    <w:qFormat/>
+    <w:rPr>
+      <w:rFonts w:cs="Symbol"/>
+    </w:rPr>
+  </w:style>
+  <w:style w:type="character" w:styleId="ListLabel126">
+    <w:name w:val="ListLabel 126"/>
+    <w:qFormat/>
+    <w:rPr>
+      <w:rFonts w:cs="Courier New"/>
+    </w:rPr>
+  </w:style>
+  <w:style w:type="character" w:styleId="ListLabel127">
+    <w:name w:val="ListLabel 127"/>
+    <w:qFormat/>
+    <w:rPr>
+      <w:rFonts w:cs="Wingdings"/>
+    </w:rPr>
+  </w:style>
+  <w:style w:type="character" w:styleId="ListLabel128">
+    <w:name w:val="ListLabel 128"/>
+    <w:qFormat/>
+    <w:rPr>
+      <w:rFonts w:cs="Symbol"/>
+    </w:rPr>
+  </w:style>
+  <w:style w:type="character" w:styleId="ListLabel129">
+    <w:name w:val="ListLabel 129"/>
+    <w:qFormat/>
+    <w:rPr>
+      <w:rFonts w:cs="Courier New"/>
+    </w:rPr>
+  </w:style>
+  <w:style w:type="character" w:styleId="ListLabel130">
+    <w:name w:val="ListLabel 130"/>
+    <w:qFormat/>
+    <w:rPr>
+      <w:rFonts w:cs="Wingdings"/>
+    </w:rPr>
+  </w:style>
   <w:style w:type="paragraph" w:styleId="Style14">
     <w:name w:val="Заголовок"/>
     <w:basedOn w:val="Normal"/>

</xml_diff>